<commit_message>
Added new sources for text and similarity datasets
</commit_message>
<xml_diff>
--- a/SupplementaryMaterials/IndependentProjectPossibleDataSources.docx
+++ b/SupplementaryMaterials/IndependentProjectPossibleDataSources.docx
@@ -1,6 +1,6 @@
 
 <file path=word/document.xml><?xml version="1.0" encoding="utf-8"?>
-<w:document xmlns:wpc="http://schemas.microsoft.com/office/word/2010/wordprocessingCanvas" xmlns:cx="http://schemas.microsoft.com/office/drawing/2014/chartex" xmlns:cx1="http://schemas.microsoft.com/office/drawing/2015/9/8/chartex" xmlns:cx2="http://schemas.microsoft.com/office/drawing/2015/10/21/chartex" xmlns:cx3="http://schemas.microsoft.com/office/drawing/2016/5/9/chartex" xmlns:cx4="http://schemas.microsoft.com/office/drawing/2016/5/10/chartex" xmlns:cx5="http://schemas.microsoft.com/office/drawing/2016/5/11/chartex" xmlns:cx6="http://schemas.microsoft.com/office/drawing/2016/5/12/chartex" xmlns:cx7="http://schemas.microsoft.com/office/drawing/2016/5/13/chartex" xmlns:cx8="http://schemas.microsoft.com/office/drawing/2016/5/14/chartex" xmlns:mc="http://schemas.openxmlformats.org/markup-compatibility/2006" xmlns:aink="http://schemas.microsoft.com/office/drawing/2016/ink" xmlns:am3d="http://schemas.microsoft.com/office/drawing/2017/model3d" xmlns:o="urn:schemas-microsoft-com:office:office" xmlns:oel="http://schemas.microsoft.com/office/2019/extlst" xmlns:r="http://schemas.openxmlformats.org/officeDocument/2006/relationships" xmlns:m="http://schemas.openxmlformats.org/officeDocument/2006/math" xmlns:v="urn:schemas-microsoft-com:vml" xmlns:wp14="http://schemas.microsoft.com/office/word/2010/wordprocessingDrawing" xmlns:wp="http://schemas.openxmlformats.org/drawingml/2006/wordprocessingDrawing" xmlns:w10="urn:schemas-microsoft-com:office:word" xmlns:w="http://schemas.openxmlformats.org/wordprocessingml/2006/main" xmlns:w14="http://schemas.microsoft.com/office/word/2010/wordml" xmlns:w15="http://schemas.microsoft.com/office/word/2012/wordml" xmlns:w16cex="http://schemas.microsoft.com/office/word/2018/wordml/cex" xmlns:w16cid="http://schemas.microsoft.com/office/word/2016/wordml/cid" xmlns:w16="http://schemas.microsoft.com/office/word/2018/wordml" xmlns:w16sdtdh="http://schemas.microsoft.com/office/word/2020/wordml/sdtdatahash" xmlns:w16se="http://schemas.microsoft.com/office/word/2015/wordml/symex" xmlns:wpg="http://schemas.microsoft.com/office/word/2010/wordprocessingGroup" xmlns:wpi="http://schemas.microsoft.com/office/word/2010/wordprocessingInk" xmlns:wne="http://schemas.microsoft.com/office/word/2006/wordml" xmlns:wps="http://schemas.microsoft.com/office/word/2010/wordprocessingShape" mc:Ignorable="w14 w15 w16se w16cid w16 w16cex w16sdtdh wp14">
+<w:document xmlns:wpc="http://schemas.microsoft.com/office/word/2010/wordprocessingCanvas" xmlns:cx="http://schemas.microsoft.com/office/drawing/2014/chartex" xmlns:cx1="http://schemas.microsoft.com/office/drawing/2015/9/8/chartex" xmlns:cx2="http://schemas.microsoft.com/office/drawing/2015/10/21/chartex" xmlns:cx3="http://schemas.microsoft.com/office/drawing/2016/5/9/chartex" xmlns:cx4="http://schemas.microsoft.com/office/drawing/2016/5/10/chartex" xmlns:cx5="http://schemas.microsoft.com/office/drawing/2016/5/11/chartex" xmlns:cx6="http://schemas.microsoft.com/office/drawing/2016/5/12/chartex" xmlns:cx7="http://schemas.microsoft.com/office/drawing/2016/5/13/chartex" xmlns:cx8="http://schemas.microsoft.com/office/drawing/2016/5/14/chartex" xmlns:mc="http://schemas.openxmlformats.org/markup-compatibility/2006" xmlns:aink="http://schemas.microsoft.com/office/drawing/2016/ink" xmlns:am3d="http://schemas.microsoft.com/office/drawing/2017/model3d" xmlns:o="urn:schemas-microsoft-com:office:office" xmlns:oel="http://schemas.microsoft.com/office/2019/extlst" xmlns:r="http://schemas.openxmlformats.org/officeDocument/2006/relationships" xmlns:m="http://schemas.openxmlformats.org/officeDocument/2006/math" xmlns:v="urn:schemas-microsoft-com:vml" xmlns:wp14="http://schemas.microsoft.com/office/word/2010/wordprocessingDrawing" xmlns:wp="http://schemas.openxmlformats.org/drawingml/2006/wordprocessingDrawing" xmlns:w10="urn:schemas-microsoft-com:office:word" xmlns:w="http://schemas.openxmlformats.org/wordprocessingml/2006/main" xmlns:w14="http://schemas.microsoft.com/office/word/2010/wordml" xmlns:w15="http://schemas.microsoft.com/office/word/2012/wordml" xmlns:w16cex="http://schemas.microsoft.com/office/word/2018/wordml/cex" xmlns:w16cid="http://schemas.microsoft.com/office/word/2016/wordml/cid" xmlns:w16="http://schemas.microsoft.com/office/word/2018/wordml" xmlns:w16du="http://schemas.microsoft.com/office/word/2023/wordml/word16du" xmlns:w16sdtdh="http://schemas.microsoft.com/office/word/2020/wordml/sdtdatahash" xmlns:w16sdtfl="http://schemas.microsoft.com/office/word/2024/wordml/sdtformatlock" xmlns:w16se="http://schemas.microsoft.com/office/word/2015/wordml/symex" xmlns:wpg="http://schemas.microsoft.com/office/word/2010/wordprocessingGroup" xmlns:wpi="http://schemas.microsoft.com/office/word/2010/wordprocessingInk" xmlns:wne="http://schemas.microsoft.com/office/word/2006/wordml" xmlns:wps="http://schemas.microsoft.com/office/word/2010/wordprocessingShape" mc:Ignorable="w14 w15 w16se w16cid w16 w16cex w16sdtdh w16sdtfl w16du wp14">
   <w:body>
     <w:p>
       <w:pPr>
@@ -124,7 +124,29 @@
           <w:szCs w:val="24"/>
           <w:shd w:val="clear" w:color="auto" w:fill="FFFFFF"/>
         </w:rPr>
-        <w:t>Text Mining Dataset</w:t>
+        <w:t xml:space="preserve">Text Mining </w:t>
+      </w:r>
+      <w:r>
+        <w:rPr>
+          <w:rFonts w:cstheme="minorHAnsi"/>
+          <w:b/>
+          <w:color w:val="252525"/>
+          <w:sz w:val="24"/>
+          <w:szCs w:val="24"/>
+          <w:shd w:val="clear" w:color="auto" w:fill="FFFFFF"/>
+        </w:rPr>
+        <w:t xml:space="preserve">and Similarity Search </w:t>
+      </w:r>
+      <w:r>
+        <w:rPr>
+          <w:rFonts w:cstheme="minorHAnsi"/>
+          <w:b/>
+          <w:color w:val="252525"/>
+          <w:sz w:val="24"/>
+          <w:szCs w:val="24"/>
+          <w:shd w:val="clear" w:color="auto" w:fill="FFFFFF"/>
+        </w:rPr>
+        <w:t>Dataset</w:t>
       </w:r>
       <w:r>
         <w:rPr>
@@ -182,7 +204,29 @@
           <w:szCs w:val="24"/>
           <w:shd w:val="clear" w:color="auto" w:fill="FFFFFF"/>
         </w:rPr>
-        <w:t xml:space="preserve"> data mining datasets </w:t>
+        <w:t xml:space="preserve"> </w:t>
+      </w:r>
+      <w:r>
+        <w:rPr>
+          <w:rFonts w:cstheme="minorHAnsi"/>
+          <w:bCs/>
+          <w:color w:val="252525"/>
+          <w:sz w:val="24"/>
+          <w:szCs w:val="24"/>
+          <w:shd w:val="clear" w:color="auto" w:fill="FFFFFF"/>
+        </w:rPr>
+        <w:t xml:space="preserve">text </w:t>
+      </w:r>
+      <w:r>
+        <w:rPr>
+          <w:rFonts w:cstheme="minorHAnsi"/>
+          <w:bCs/>
+          <w:color w:val="252525"/>
+          <w:sz w:val="24"/>
+          <w:szCs w:val="24"/>
+          <w:shd w:val="clear" w:color="auto" w:fill="FFFFFF"/>
+        </w:rPr>
+        <w:t xml:space="preserve">datasets </w:t>
       </w:r>
       <w:hyperlink r:id="rId5" w:history="1">
         <w:r>
@@ -208,40 +252,392 @@
         </w:rPr>
         <w:t xml:space="preserve">. </w:t>
       </w:r>
-    </w:p>
-    <w:p>
-      <w:pPr>
-        <w:rPr>
-          <w:rFonts w:cstheme="minorHAnsi"/>
-          <w:bCs/>
-          <w:color w:val="252525"/>
-          <w:sz w:val="24"/>
-          <w:szCs w:val="24"/>
-          <w:shd w:val="clear" w:color="auto" w:fill="FFFFFF"/>
-        </w:rPr>
-      </w:pPr>
-    </w:p>
-    <w:p>
-      <w:pPr>
-        <w:rPr>
-          <w:rFonts w:cstheme="minorHAnsi"/>
-          <w:b/>
-          <w:color w:val="252525"/>
-          <w:sz w:val="24"/>
-          <w:szCs w:val="24"/>
-          <w:shd w:val="clear" w:color="auto" w:fill="FFFFFF"/>
-        </w:rPr>
-      </w:pPr>
-      <w:r>
-        <w:rPr>
-          <w:rFonts w:cstheme="minorHAnsi"/>
-          <w:b/>
-          <w:color w:val="252525"/>
-          <w:sz w:val="24"/>
-          <w:szCs w:val="24"/>
-          <w:shd w:val="clear" w:color="auto" w:fill="FFFFFF"/>
-        </w:rPr>
-        <w:t>Datasets for Recommender Systems</w:t>
+      <w:r>
+        <w:rPr>
+          <w:rFonts w:cstheme="minorHAnsi"/>
+          <w:bCs/>
+          <w:color w:val="252525"/>
+          <w:sz w:val="24"/>
+          <w:szCs w:val="24"/>
+          <w:shd w:val="clear" w:color="auto" w:fill="FFFFFF"/>
+        </w:rPr>
+        <w:t xml:space="preserve">Many of these datasets are suitable for recommender models.  </w:t>
+      </w:r>
+    </w:p>
+    <w:p>
+      <w:pPr>
+        <w:rPr>
+          <w:rFonts w:cstheme="minorHAnsi"/>
+          <w:bCs/>
+          <w:color w:val="252525"/>
+          <w:sz w:val="24"/>
+          <w:szCs w:val="24"/>
+          <w:shd w:val="clear" w:color="auto" w:fill="FFFFFF"/>
+        </w:rPr>
+      </w:pPr>
+      <w:r>
+        <w:rPr>
+          <w:rFonts w:cstheme="minorHAnsi"/>
+          <w:bCs/>
+          <w:color w:val="252525"/>
+          <w:sz w:val="24"/>
+          <w:szCs w:val="24"/>
+          <w:shd w:val="clear" w:color="auto" w:fill="FFFFFF"/>
+        </w:rPr>
+        <w:t xml:space="preserve">The </w:t>
+      </w:r>
+      <w:hyperlink r:id="rId6" w:history="1">
+        <w:r>
+          <w:rPr>
+            <w:rStyle w:val="Hyperlink"/>
+            <w:rFonts w:cstheme="minorHAnsi"/>
+            <w:b/>
+            <w:sz w:val="24"/>
+            <w:szCs w:val="24"/>
+            <w:shd w:val="clear" w:color="auto" w:fill="FFFFFF"/>
+          </w:rPr>
+          <w:t>TensorFlow Wikipedia dataset</w:t>
+        </w:r>
+      </w:hyperlink>
+      <w:r>
+        <w:rPr>
+          <w:rFonts w:cstheme="minorHAnsi"/>
+          <w:bCs/>
+          <w:color w:val="252525"/>
+          <w:sz w:val="24"/>
+          <w:szCs w:val="24"/>
+          <w:shd w:val="clear" w:color="auto" w:fill="FFFFFF"/>
+        </w:rPr>
+        <w:t xml:space="preserve"> is a large-scale collection of web pages</w:t>
+      </w:r>
+      <w:r>
+        <w:rPr>
+          <w:rFonts w:cstheme="minorHAnsi"/>
+          <w:bCs/>
+          <w:color w:val="252525"/>
+          <w:sz w:val="24"/>
+          <w:szCs w:val="24"/>
+          <w:shd w:val="clear" w:color="auto" w:fill="FFFFFF"/>
+        </w:rPr>
+        <w:t xml:space="preserve">. This dataset is also suitable </w:t>
+      </w:r>
+    </w:p>
+    <w:p>
+      <w:pPr>
+        <w:rPr>
+          <w:rFonts w:cstheme="minorHAnsi"/>
+          <w:bCs/>
+          <w:color w:val="252525"/>
+          <w:sz w:val="24"/>
+          <w:szCs w:val="24"/>
+          <w:shd w:val="clear" w:color="auto" w:fill="FFFFFF"/>
+        </w:rPr>
+      </w:pPr>
+      <w:hyperlink r:id="rId7" w:history="1">
+        <w:r>
+          <w:rPr>
+            <w:rStyle w:val="Hyperlink"/>
+            <w:rFonts w:cstheme="minorHAnsi"/>
+            <w:b/>
+            <w:sz w:val="24"/>
+            <w:szCs w:val="24"/>
+            <w:shd w:val="clear" w:color="auto" w:fill="FFFFFF"/>
+          </w:rPr>
+          <w:t>Common Crawl</w:t>
+        </w:r>
+      </w:hyperlink>
+      <w:r>
+        <w:rPr>
+          <w:rFonts w:cstheme="minorHAnsi"/>
+          <w:bCs/>
+          <w:color w:val="252525"/>
+          <w:sz w:val="24"/>
+          <w:szCs w:val="24"/>
+          <w:shd w:val="clear" w:color="auto" w:fill="FFFFFF"/>
+        </w:rPr>
+        <w:t xml:space="preserve"> is a massive dataset </w:t>
+      </w:r>
+      <w:proofErr w:type="spellStart"/>
+      <w:r>
+        <w:rPr>
+          <w:rFonts w:cstheme="minorHAnsi"/>
+          <w:bCs/>
+          <w:color w:val="252525"/>
+          <w:sz w:val="24"/>
+          <w:szCs w:val="24"/>
+          <w:shd w:val="clear" w:color="auto" w:fill="FFFFFF"/>
+        </w:rPr>
+        <w:t>contining</w:t>
+      </w:r>
+      <w:proofErr w:type="spellEnd"/>
+      <w:r>
+        <w:rPr>
+          <w:rFonts w:cstheme="minorHAnsi"/>
+          <w:bCs/>
+          <w:color w:val="252525"/>
+          <w:sz w:val="24"/>
+          <w:szCs w:val="24"/>
+          <w:shd w:val="clear" w:color="auto" w:fill="FFFFFF"/>
+        </w:rPr>
+        <w:t xml:space="preserve"> text and other content of several hundred billion web pages. The dataset is hosted on AWS and you can create queries to load manageable subsets.   </w:t>
+      </w:r>
+    </w:p>
+    <w:p>
+      <w:pPr>
+        <w:rPr>
+          <w:rFonts w:cstheme="minorHAnsi"/>
+          <w:bCs/>
+          <w:color w:val="252525"/>
+          <w:sz w:val="24"/>
+          <w:szCs w:val="24"/>
+          <w:shd w:val="clear" w:color="auto" w:fill="FFFFFF"/>
+        </w:rPr>
+      </w:pPr>
+      <w:r>
+        <w:rPr>
+          <w:rFonts w:cstheme="minorHAnsi"/>
+          <w:bCs/>
+          <w:color w:val="252525"/>
+          <w:sz w:val="24"/>
+          <w:szCs w:val="24"/>
+          <w:shd w:val="clear" w:color="auto" w:fill="FFFFFF"/>
+        </w:rPr>
+        <w:t xml:space="preserve">Kagel hosts two widely used small news article datasets, the </w:t>
+      </w:r>
+      <w:hyperlink r:id="rId8" w:history="1">
+        <w:r>
+          <w:rPr>
+            <w:rStyle w:val="Hyperlink"/>
+            <w:rFonts w:cstheme="minorHAnsi"/>
+            <w:b/>
+            <w:sz w:val="24"/>
+            <w:szCs w:val="24"/>
+            <w:shd w:val="clear" w:color="auto" w:fill="FFFFFF"/>
+          </w:rPr>
+          <w:t>News Category datase</w:t>
+        </w:r>
+      </w:hyperlink>
+      <w:r>
+        <w:rPr>
+          <w:rFonts w:cstheme="minorHAnsi"/>
+          <w:bCs/>
+          <w:color w:val="252525"/>
+          <w:sz w:val="24"/>
+          <w:szCs w:val="24"/>
+          <w:shd w:val="clear" w:color="auto" w:fill="FFFFFF"/>
+        </w:rPr>
+        <w:t xml:space="preserve">t and the </w:t>
+      </w:r>
+      <w:hyperlink r:id="rId9" w:history="1">
+        <w:r>
+          <w:rPr>
+            <w:rStyle w:val="Hyperlink"/>
+            <w:rFonts w:cstheme="minorHAnsi"/>
+            <w:b/>
+            <w:sz w:val="24"/>
+            <w:szCs w:val="24"/>
+            <w:shd w:val="clear" w:color="auto" w:fill="FFFFFF"/>
+          </w:rPr>
+          <w:t>News Article dataset</w:t>
+        </w:r>
+      </w:hyperlink>
+      <w:r>
+        <w:rPr>
+          <w:rFonts w:cstheme="minorHAnsi"/>
+          <w:bCs/>
+          <w:color w:val="252525"/>
+          <w:sz w:val="24"/>
+          <w:szCs w:val="24"/>
+          <w:shd w:val="clear" w:color="auto" w:fill="FFFFFF"/>
+        </w:rPr>
+        <w:t xml:space="preserve">.  </w:t>
+      </w:r>
+    </w:p>
+    <w:p>
+      <w:pPr>
+        <w:rPr>
+          <w:rFonts w:cstheme="minorHAnsi"/>
+          <w:bCs/>
+          <w:color w:val="252525"/>
+          <w:sz w:val="24"/>
+          <w:szCs w:val="24"/>
+          <w:shd w:val="clear" w:color="auto" w:fill="FFFFFF"/>
+        </w:rPr>
+      </w:pPr>
+      <w:hyperlink r:id="rId10" w:history="1">
+        <w:r>
+          <w:rPr>
+            <w:rStyle w:val="Hyperlink"/>
+            <w:rFonts w:cstheme="minorHAnsi"/>
+            <w:b/>
+            <w:sz w:val="24"/>
+            <w:szCs w:val="24"/>
+            <w:shd w:val="clear" w:color="auto" w:fill="FFFFFF"/>
+          </w:rPr>
+          <w:t>S</w:t>
+        </w:r>
+        <w:r>
+          <w:rPr>
+            <w:rStyle w:val="Hyperlink"/>
+            <w:rFonts w:cstheme="minorHAnsi"/>
+            <w:b/>
+            <w:sz w:val="24"/>
+            <w:szCs w:val="24"/>
+            <w:shd w:val="clear" w:color="auto" w:fill="FFFFFF"/>
+          </w:rPr>
+          <w:t>emantic Textual Similarity Benchmark (STSB)</w:t>
+        </w:r>
+      </w:hyperlink>
+      <w:r>
+        <w:rPr>
+          <w:rFonts w:cstheme="minorHAnsi"/>
+          <w:bCs/>
+          <w:color w:val="252525"/>
+          <w:sz w:val="24"/>
+          <w:szCs w:val="24"/>
+          <w:shd w:val="clear" w:color="auto" w:fill="FFFFFF"/>
+        </w:rPr>
+        <w:t xml:space="preserve"> is consists of pairs of semantically similar sentences along with a similarly score.</w:t>
+      </w:r>
+      <w:r>
+        <w:rPr>
+          <w:rFonts w:cstheme="minorHAnsi"/>
+          <w:bCs/>
+          <w:color w:val="252525"/>
+          <w:sz w:val="24"/>
+          <w:szCs w:val="24"/>
+          <w:shd w:val="clear" w:color="auto" w:fill="FFFFFF"/>
+        </w:rPr>
+        <w:t xml:space="preserve"> The </w:t>
+      </w:r>
+      <w:hyperlink r:id="rId11" w:history="1">
+        <w:r>
+          <w:rPr>
+            <w:rStyle w:val="Hyperlink"/>
+            <w:rFonts w:cstheme="minorHAnsi"/>
+            <w:b/>
+            <w:sz w:val="24"/>
+            <w:szCs w:val="24"/>
+            <w:shd w:val="clear" w:color="auto" w:fill="FFFFFF"/>
+          </w:rPr>
+          <w:t>Quora Question Pairs dataset</w:t>
+        </w:r>
+      </w:hyperlink>
+      <w:r>
+        <w:rPr>
+          <w:rFonts w:cstheme="minorHAnsi"/>
+          <w:bCs/>
+          <w:color w:val="252525"/>
+          <w:sz w:val="24"/>
+          <w:szCs w:val="24"/>
+          <w:shd w:val="clear" w:color="auto" w:fill="FFFFFF"/>
+        </w:rPr>
+        <w:t xml:space="preserve"> contains semantically similar question pairs.</w:t>
+      </w:r>
+      <w:r>
+        <w:rPr>
+          <w:rFonts w:cstheme="minorHAnsi"/>
+          <w:bCs/>
+          <w:color w:val="252525"/>
+          <w:sz w:val="24"/>
+          <w:szCs w:val="24"/>
+          <w:shd w:val="clear" w:color="auto" w:fill="FFFFFF"/>
+        </w:rPr>
+        <w:t xml:space="preserve"> Th</w:t>
+      </w:r>
+      <w:r>
+        <w:rPr>
+          <w:rFonts w:cstheme="minorHAnsi"/>
+          <w:bCs/>
+          <w:color w:val="252525"/>
+          <w:sz w:val="24"/>
+          <w:szCs w:val="24"/>
+          <w:shd w:val="clear" w:color="auto" w:fill="FFFFFF"/>
+        </w:rPr>
+        <w:t>ese datasets are among the</w:t>
+      </w:r>
+      <w:r>
+        <w:rPr>
+          <w:rFonts w:cstheme="minorHAnsi"/>
+          <w:bCs/>
+          <w:color w:val="252525"/>
+          <w:sz w:val="24"/>
+          <w:szCs w:val="24"/>
+          <w:shd w:val="clear" w:color="auto" w:fill="FFFFFF"/>
+        </w:rPr>
+        <w:t xml:space="preserve"> many text </w:t>
+      </w:r>
+      <w:hyperlink r:id="rId12" w:history="1">
+        <w:r>
+          <w:rPr>
+            <w:rStyle w:val="Hyperlink"/>
+            <w:rFonts w:cstheme="minorHAnsi"/>
+            <w:b/>
+            <w:sz w:val="24"/>
+            <w:szCs w:val="24"/>
+            <w:shd w:val="clear" w:color="auto" w:fill="FFFFFF"/>
+          </w:rPr>
+          <w:t xml:space="preserve">datasets hosted by </w:t>
+        </w:r>
+        <w:proofErr w:type="spellStart"/>
+        <w:r>
+          <w:rPr>
+            <w:rStyle w:val="Hyperlink"/>
+            <w:rFonts w:cstheme="minorHAnsi"/>
+            <w:b/>
+            <w:sz w:val="24"/>
+            <w:szCs w:val="24"/>
+            <w:shd w:val="clear" w:color="auto" w:fill="FFFFFF"/>
+          </w:rPr>
+          <w:t>HuggingFace</w:t>
+        </w:r>
+        <w:proofErr w:type="spellEnd"/>
+      </w:hyperlink>
+      <w:r>
+        <w:rPr>
+          <w:rFonts w:cstheme="minorHAnsi"/>
+          <w:bCs/>
+          <w:color w:val="252525"/>
+          <w:sz w:val="24"/>
+          <w:szCs w:val="24"/>
+          <w:shd w:val="clear" w:color="auto" w:fill="FFFFFF"/>
+        </w:rPr>
+        <w:t xml:space="preserve">.  </w:t>
+      </w:r>
+    </w:p>
+    <w:p>
+      <w:pPr>
+        <w:rPr>
+          <w:rFonts w:cstheme="minorHAnsi"/>
+          <w:bCs/>
+          <w:color w:val="252525"/>
+          <w:sz w:val="24"/>
+          <w:szCs w:val="24"/>
+          <w:shd w:val="clear" w:color="auto" w:fill="FFFFFF"/>
+        </w:rPr>
+      </w:pPr>
+    </w:p>
+    <w:p>
+      <w:pPr>
+        <w:rPr>
+          <w:rFonts w:cstheme="minorHAnsi"/>
+          <w:b/>
+          <w:color w:val="252525"/>
+          <w:sz w:val="24"/>
+          <w:szCs w:val="24"/>
+          <w:shd w:val="clear" w:color="auto" w:fill="FFFFFF"/>
+        </w:rPr>
+      </w:pPr>
+      <w:r>
+        <w:rPr>
+          <w:rFonts w:cstheme="minorHAnsi"/>
+          <w:b/>
+          <w:color w:val="252525"/>
+          <w:sz w:val="24"/>
+          <w:szCs w:val="24"/>
+          <w:shd w:val="clear" w:color="auto" w:fill="FFFFFF"/>
+        </w:rPr>
+        <w:t xml:space="preserve">Recommender Systems </w:t>
       </w:r>
     </w:p>
     <w:p>
@@ -266,7 +662,7 @@
         </w:rPr>
         <w:t xml:space="preserve">The  </w:t>
       </w:r>
-      <w:hyperlink r:id="rId6" w:history="1">
+      <w:hyperlink r:id="rId13" w:history="1">
         <w:r>
           <w:rPr>
             <w:rStyle w:val="Hyperlink"/>
@@ -276,246 +672,8 @@
             <w:szCs w:val="24"/>
             <w:shd w:val="clear" w:color="auto" w:fill="FFFFFF"/>
           </w:rPr>
-          <w:t>Recommender Systems and Personalized Datasets repository</w:t>
-        </w:r>
-      </w:hyperlink>
-      <w:r>
-        <w:rPr>
-          <w:rFonts w:cstheme="minorHAnsi"/>
-          <w:bCs/>
-          <w:color w:val="252525"/>
-          <w:sz w:val="24"/>
-          <w:szCs w:val="24"/>
-          <w:shd w:val="clear" w:color="auto" w:fill="FFFFFF"/>
-        </w:rPr>
-        <w:t xml:space="preserve"> from </w:t>
-      </w:r>
-      <w:r>
-        <w:rPr>
-          <w:rFonts w:cstheme="minorHAnsi"/>
-          <w:bCs/>
-          <w:color w:val="252525"/>
-          <w:sz w:val="24"/>
-          <w:szCs w:val="24"/>
-          <w:shd w:val="clear" w:color="auto" w:fill="FFFFFF"/>
-        </w:rPr>
-        <w:t>Julian McAuley</w:t>
-      </w:r>
-      <w:r>
-        <w:rPr>
-          <w:rFonts w:cstheme="minorHAnsi"/>
-          <w:bCs/>
-          <w:color w:val="252525"/>
-          <w:sz w:val="24"/>
-          <w:szCs w:val="24"/>
-          <w:shd w:val="clear" w:color="auto" w:fill="FFFFFF"/>
-        </w:rPr>
-        <w:t>,</w:t>
-      </w:r>
-      <w:r>
-        <w:rPr>
-          <w:rFonts w:cstheme="minorHAnsi"/>
-          <w:bCs/>
-          <w:color w:val="252525"/>
-          <w:sz w:val="24"/>
-          <w:szCs w:val="24"/>
-          <w:shd w:val="clear" w:color="auto" w:fill="FFFFFF"/>
-        </w:rPr>
-        <w:t xml:space="preserve"> of </w:t>
-      </w:r>
-      <w:r>
-        <w:rPr>
-          <w:rFonts w:cstheme="minorHAnsi"/>
-          <w:bCs/>
-          <w:color w:val="252525"/>
-          <w:sz w:val="24"/>
-          <w:szCs w:val="24"/>
-          <w:shd w:val="clear" w:color="auto" w:fill="FFFFFF"/>
-        </w:rPr>
-        <w:t>UCSD</w:t>
-      </w:r>
-      <w:r>
-        <w:rPr>
-          <w:rFonts w:cstheme="minorHAnsi"/>
-          <w:bCs/>
-          <w:color w:val="252525"/>
-          <w:sz w:val="24"/>
-          <w:szCs w:val="24"/>
-          <w:shd w:val="clear" w:color="auto" w:fill="FFFFFF"/>
-        </w:rPr>
-        <w:t>,</w:t>
-      </w:r>
-      <w:r>
-        <w:rPr>
-          <w:rFonts w:cstheme="minorHAnsi"/>
-          <w:bCs/>
-          <w:color w:val="252525"/>
-          <w:sz w:val="24"/>
-          <w:szCs w:val="24"/>
-          <w:shd w:val="clear" w:color="auto" w:fill="FFFFFF"/>
-        </w:rPr>
-        <w:t xml:space="preserve">  contains </w:t>
-      </w:r>
-      <w:r>
-        <w:rPr>
-          <w:rFonts w:cstheme="minorHAnsi"/>
-          <w:bCs/>
-          <w:color w:val="252525"/>
-          <w:sz w:val="24"/>
-          <w:szCs w:val="24"/>
-          <w:shd w:val="clear" w:color="auto" w:fill="FFFFFF"/>
-        </w:rPr>
-        <w:t xml:space="preserve">several dozen </w:t>
-      </w:r>
-      <w:r>
-        <w:rPr>
-          <w:rFonts w:cstheme="minorHAnsi"/>
-          <w:bCs/>
-          <w:color w:val="252525"/>
-          <w:sz w:val="24"/>
-          <w:szCs w:val="24"/>
-          <w:shd w:val="clear" w:color="auto" w:fill="FFFFFF"/>
-        </w:rPr>
-        <w:t>data</w:t>
-      </w:r>
-      <w:r>
-        <w:rPr>
-          <w:rFonts w:cstheme="minorHAnsi"/>
-          <w:bCs/>
-          <w:color w:val="252525"/>
-          <w:sz w:val="24"/>
-          <w:szCs w:val="24"/>
-          <w:shd w:val="clear" w:color="auto" w:fill="FFFFFF"/>
-        </w:rPr>
-        <w:t>sets</w:t>
-      </w:r>
-      <w:r>
-        <w:rPr>
-          <w:rFonts w:cstheme="minorHAnsi"/>
-          <w:bCs/>
-          <w:color w:val="252525"/>
-          <w:sz w:val="24"/>
-          <w:szCs w:val="24"/>
-          <w:shd w:val="clear" w:color="auto" w:fill="FFFFFF"/>
-        </w:rPr>
-        <w:t xml:space="preserve"> for recommenders, ranging from books to social media</w:t>
-      </w:r>
-      <w:r>
-        <w:rPr>
-          <w:rFonts w:cstheme="minorHAnsi"/>
-          <w:bCs/>
-          <w:color w:val="252525"/>
-          <w:sz w:val="24"/>
-          <w:szCs w:val="24"/>
-          <w:shd w:val="clear" w:color="auto" w:fill="FFFFFF"/>
-        </w:rPr>
-        <w:t>, entertainment</w:t>
-      </w:r>
-      <w:r>
-        <w:rPr>
-          <w:rFonts w:cstheme="minorHAnsi"/>
-          <w:bCs/>
-          <w:color w:val="252525"/>
-          <w:sz w:val="24"/>
-          <w:szCs w:val="24"/>
-          <w:shd w:val="clear" w:color="auto" w:fill="FFFFFF"/>
-        </w:rPr>
-        <w:t xml:space="preserve"> and </w:t>
-      </w:r>
-      <w:r>
-        <w:rPr>
-          <w:rFonts w:cstheme="minorHAnsi"/>
-          <w:bCs/>
-          <w:color w:val="252525"/>
-          <w:sz w:val="24"/>
-          <w:szCs w:val="24"/>
-          <w:shd w:val="clear" w:color="auto" w:fill="FFFFFF"/>
-        </w:rPr>
-        <w:t xml:space="preserve">commerce. </w:t>
-      </w:r>
-    </w:p>
-    <w:p>
-      <w:pPr>
-        <w:rPr>
-          <w:rFonts w:cstheme="minorHAnsi"/>
-          <w:b/>
-          <w:color w:val="252525"/>
-          <w:sz w:val="24"/>
-          <w:szCs w:val="24"/>
-          <w:shd w:val="clear" w:color="auto" w:fill="FFFFFF"/>
-        </w:rPr>
-      </w:pPr>
-    </w:p>
-    <w:p>
-      <w:pPr>
-        <w:rPr>
-          <w:rFonts w:cstheme="minorHAnsi"/>
-          <w:b/>
-          <w:color w:val="252525"/>
-          <w:sz w:val="24"/>
-          <w:szCs w:val="24"/>
-          <w:shd w:val="clear" w:color="auto" w:fill="FFFFFF"/>
-        </w:rPr>
-      </w:pPr>
-      <w:r>
-        <w:rPr>
-          <w:rFonts w:cstheme="minorHAnsi"/>
-          <w:b/>
-          <w:color w:val="252525"/>
-          <w:sz w:val="24"/>
-          <w:szCs w:val="24"/>
-          <w:shd w:val="clear" w:color="auto" w:fill="FFFFFF"/>
-        </w:rPr>
-        <w:t>Networks and Social Media Datasets</w:t>
-      </w:r>
-    </w:p>
-    <w:p>
-      <w:pPr>
-        <w:rPr>
-          <w:rFonts w:cstheme="minorHAnsi"/>
-          <w:bCs/>
-          <w:color w:val="252525"/>
-          <w:sz w:val="24"/>
-          <w:szCs w:val="24"/>
-          <w:shd w:val="clear" w:color="auto" w:fill="FFFFFF"/>
-        </w:rPr>
-      </w:pPr>
-      <w:r>
-        <w:rPr>
-          <w:rFonts w:cstheme="minorHAnsi"/>
-          <w:bCs/>
-          <w:color w:val="252525"/>
-          <w:sz w:val="24"/>
-          <w:szCs w:val="24"/>
-          <w:shd w:val="clear" w:color="auto" w:fill="FFFFFF"/>
-        </w:rPr>
-        <w:t xml:space="preserve">You can find lists of </w:t>
-      </w:r>
-      <w:proofErr w:type="gramStart"/>
-      <w:r>
-        <w:rPr>
-          <w:rFonts w:cstheme="minorHAnsi"/>
-          <w:bCs/>
-          <w:color w:val="252525"/>
-          <w:sz w:val="24"/>
-          <w:szCs w:val="24"/>
-          <w:shd w:val="clear" w:color="auto" w:fill="FFFFFF"/>
-        </w:rPr>
-        <w:t>network</w:t>
-      </w:r>
-      <w:proofErr w:type="gramEnd"/>
-      <w:r>
-        <w:rPr>
-          <w:rFonts w:cstheme="minorHAnsi"/>
-          <w:bCs/>
-          <w:color w:val="252525"/>
-          <w:sz w:val="24"/>
-          <w:szCs w:val="24"/>
-          <w:shd w:val="clear" w:color="auto" w:fill="FFFFFF"/>
-        </w:rPr>
-        <w:t xml:space="preserve">, including social media, datasets in the </w:t>
-      </w:r>
-      <w:hyperlink r:id="rId7" w:history="1">
+          <w:t>Recommender Systems and Pers</w:t>
+        </w:r>
         <w:r>
           <w:rPr>
             <w:rStyle w:val="Hyperlink"/>
@@ -525,56 +683,8 @@
             <w:szCs w:val="24"/>
             <w:shd w:val="clear" w:color="auto" w:fill="FFFFFF"/>
           </w:rPr>
-          <w:t>Stanford Large Network Dataset Collection (SNAP)</w:t>
-        </w:r>
-      </w:hyperlink>
-      <w:r>
-        <w:rPr>
-          <w:rFonts w:cstheme="minorHAnsi"/>
-          <w:bCs/>
-          <w:color w:val="252525"/>
-          <w:sz w:val="24"/>
-          <w:szCs w:val="24"/>
-          <w:shd w:val="clear" w:color="auto" w:fill="FFFFFF"/>
-        </w:rPr>
-        <w:t xml:space="preserve">. </w:t>
-      </w:r>
-    </w:p>
-    <w:p>
-      <w:pPr>
-        <w:rPr>
-          <w:rFonts w:cstheme="minorHAnsi"/>
-          <w:bCs/>
-          <w:color w:val="252525"/>
-          <w:sz w:val="24"/>
-          <w:szCs w:val="24"/>
-          <w:shd w:val="clear" w:color="auto" w:fill="FFFFFF"/>
-        </w:rPr>
-      </w:pPr>
-    </w:p>
-    <w:p>
-      <w:pPr>
-        <w:rPr>
-          <w:rFonts w:cstheme="minorHAnsi"/>
-          <w:bCs/>
-          <w:color w:val="252525"/>
-          <w:sz w:val="24"/>
-          <w:szCs w:val="24"/>
-          <w:shd w:val="clear" w:color="auto" w:fill="FFFFFF"/>
-        </w:rPr>
-      </w:pPr>
-      <w:r>
-        <w:rPr>
-          <w:rFonts w:cstheme="minorHAnsi"/>
-          <w:bCs/>
-          <w:color w:val="252525"/>
-          <w:sz w:val="24"/>
-          <w:szCs w:val="24"/>
-          <w:shd w:val="clear" w:color="auto" w:fill="FFFFFF"/>
-        </w:rPr>
-        <w:t xml:space="preserve">The </w:t>
-      </w:r>
-      <w:hyperlink r:id="rId8" w:history="1">
+          <w:t>o</w:t>
+        </w:r>
         <w:r>
           <w:rPr>
             <w:rStyle w:val="Hyperlink"/>
@@ -584,7 +694,7 @@
             <w:szCs w:val="24"/>
             <w:shd w:val="clear" w:color="auto" w:fill="FFFFFF"/>
           </w:rPr>
-          <w:t>Network Data Repository</w:t>
+          <w:t>nalized Datasets repository</w:t>
         </w:r>
       </w:hyperlink>
       <w:r>
@@ -596,81 +706,247 @@
           <w:szCs w:val="24"/>
           <w:shd w:val="clear" w:color="auto" w:fill="FFFFFF"/>
         </w:rPr>
-        <w:t xml:space="preserve"> is another large repository containing hundreds of graph datasets covering many subjects from power grids, ecology, transportation, chemical interactions to social graphs.  </w:t>
-      </w:r>
-    </w:p>
-    <w:p>
-      <w:pPr>
-        <w:rPr>
-          <w:rFonts w:cstheme="minorHAnsi"/>
-          <w:b/>
-          <w:color w:val="252525"/>
-          <w:sz w:val="24"/>
-          <w:szCs w:val="24"/>
-          <w:shd w:val="clear" w:color="auto" w:fill="FFFFFF"/>
-        </w:rPr>
-      </w:pPr>
-    </w:p>
-    <w:p>
-      <w:pPr>
-        <w:rPr>
-          <w:rFonts w:cstheme="minorHAnsi"/>
-          <w:b/>
-          <w:color w:val="252525"/>
-          <w:sz w:val="24"/>
-          <w:szCs w:val="24"/>
-          <w:shd w:val="clear" w:color="auto" w:fill="FFFFFF"/>
-        </w:rPr>
-      </w:pPr>
-      <w:r>
-        <w:rPr>
-          <w:rFonts w:cstheme="minorHAnsi"/>
-          <w:b/>
-          <w:color w:val="252525"/>
-          <w:sz w:val="24"/>
-          <w:szCs w:val="24"/>
-          <w:shd w:val="clear" w:color="auto" w:fill="FFFFFF"/>
-        </w:rPr>
-        <w:t>Entity Resolution</w:t>
-      </w:r>
-    </w:p>
-    <w:p>
-      <w:pPr>
-        <w:rPr>
-          <w:rFonts w:cstheme="minorHAnsi"/>
-          <w:bCs/>
-          <w:color w:val="252525"/>
-          <w:sz w:val="24"/>
-          <w:szCs w:val="24"/>
-          <w:shd w:val="clear" w:color="auto" w:fill="FFFFFF"/>
-        </w:rPr>
-      </w:pPr>
-      <w:r>
-        <w:rPr>
-          <w:rFonts w:cstheme="minorHAnsi"/>
-          <w:bCs/>
-          <w:color w:val="252525"/>
-          <w:sz w:val="24"/>
-          <w:szCs w:val="24"/>
-          <w:shd w:val="clear" w:color="auto" w:fill="FFFFFF"/>
-        </w:rPr>
-        <w:t xml:space="preserve">Entity resolution is fundamental and on-going data mining problem. You can find </w:t>
-      </w:r>
-      <w:r>
-        <w:rPr>
-          <w:rFonts w:cstheme="minorHAnsi"/>
-          <w:bCs/>
-          <w:color w:val="252525"/>
-          <w:sz w:val="24"/>
-          <w:szCs w:val="24"/>
-          <w:shd w:val="clear" w:color="auto" w:fill="FFFFFF"/>
-        </w:rPr>
-        <w:t>some interesting benchmark data sets from the University of Leipzig database group:</w:t>
-      </w:r>
-      <w:r>
+        <w:t xml:space="preserve"> from </w:t>
+      </w:r>
+      <w:r>
+        <w:rPr>
+          <w:rFonts w:cstheme="minorHAnsi"/>
+          <w:bCs/>
+          <w:color w:val="252525"/>
+          <w:sz w:val="24"/>
+          <w:szCs w:val="24"/>
+          <w:shd w:val="clear" w:color="auto" w:fill="FFFFFF"/>
+        </w:rPr>
+        <w:t>Julian McAuley</w:t>
+      </w:r>
+      <w:r>
+        <w:rPr>
+          <w:rFonts w:cstheme="minorHAnsi"/>
+          <w:bCs/>
+          <w:color w:val="252525"/>
+          <w:sz w:val="24"/>
+          <w:szCs w:val="24"/>
+          <w:shd w:val="clear" w:color="auto" w:fill="FFFFFF"/>
+        </w:rPr>
+        <w:t>,</w:t>
+      </w:r>
+      <w:r>
+        <w:rPr>
+          <w:rFonts w:cstheme="minorHAnsi"/>
+          <w:bCs/>
+          <w:color w:val="252525"/>
+          <w:sz w:val="24"/>
+          <w:szCs w:val="24"/>
+          <w:shd w:val="clear" w:color="auto" w:fill="FFFFFF"/>
+        </w:rPr>
+        <w:t xml:space="preserve"> of </w:t>
+      </w:r>
+      <w:proofErr w:type="gramStart"/>
+      <w:r>
+        <w:rPr>
+          <w:rFonts w:cstheme="minorHAnsi"/>
+          <w:bCs/>
+          <w:color w:val="252525"/>
+          <w:sz w:val="24"/>
+          <w:szCs w:val="24"/>
+          <w:shd w:val="clear" w:color="auto" w:fill="FFFFFF"/>
+        </w:rPr>
+        <w:t>UCSD</w:t>
+      </w:r>
+      <w:r>
+        <w:rPr>
+          <w:rFonts w:cstheme="minorHAnsi"/>
+          <w:bCs/>
+          <w:color w:val="252525"/>
+          <w:sz w:val="24"/>
+          <w:szCs w:val="24"/>
+          <w:shd w:val="clear" w:color="auto" w:fill="FFFFFF"/>
+        </w:rPr>
+        <w:t>,</w:t>
+      </w:r>
+      <w:r>
+        <w:rPr>
+          <w:rFonts w:cstheme="minorHAnsi"/>
+          <w:bCs/>
+          <w:color w:val="252525"/>
+          <w:sz w:val="24"/>
+          <w:szCs w:val="24"/>
+          <w:shd w:val="clear" w:color="auto" w:fill="FFFFFF"/>
+        </w:rPr>
+        <w:t xml:space="preserve">  contains</w:t>
+      </w:r>
+      <w:proofErr w:type="gramEnd"/>
+      <w:r>
+        <w:rPr>
+          <w:rFonts w:cstheme="minorHAnsi"/>
+          <w:bCs/>
+          <w:color w:val="252525"/>
+          <w:sz w:val="24"/>
+          <w:szCs w:val="24"/>
+          <w:shd w:val="clear" w:color="auto" w:fill="FFFFFF"/>
+        </w:rPr>
         <w:t xml:space="preserve"> </w:t>
       </w:r>
-      <w:hyperlink r:id="rId9" w:history="1">
+      <w:r>
+        <w:rPr>
+          <w:rFonts w:cstheme="minorHAnsi"/>
+          <w:bCs/>
+          <w:color w:val="252525"/>
+          <w:sz w:val="24"/>
+          <w:szCs w:val="24"/>
+          <w:shd w:val="clear" w:color="auto" w:fill="FFFFFF"/>
+        </w:rPr>
+        <w:t xml:space="preserve">several dozen </w:t>
+      </w:r>
+      <w:r>
+        <w:rPr>
+          <w:rFonts w:cstheme="minorHAnsi"/>
+          <w:bCs/>
+          <w:color w:val="252525"/>
+          <w:sz w:val="24"/>
+          <w:szCs w:val="24"/>
+          <w:shd w:val="clear" w:color="auto" w:fill="FFFFFF"/>
+        </w:rPr>
+        <w:t>data</w:t>
+      </w:r>
+      <w:r>
+        <w:rPr>
+          <w:rFonts w:cstheme="minorHAnsi"/>
+          <w:bCs/>
+          <w:color w:val="252525"/>
+          <w:sz w:val="24"/>
+          <w:szCs w:val="24"/>
+          <w:shd w:val="clear" w:color="auto" w:fill="FFFFFF"/>
+        </w:rPr>
+        <w:t>sets</w:t>
+      </w:r>
+      <w:r>
+        <w:rPr>
+          <w:rFonts w:cstheme="minorHAnsi"/>
+          <w:bCs/>
+          <w:color w:val="252525"/>
+          <w:sz w:val="24"/>
+          <w:szCs w:val="24"/>
+          <w:shd w:val="clear" w:color="auto" w:fill="FFFFFF"/>
+        </w:rPr>
+        <w:t xml:space="preserve"> for recommenders, ranging from books to social media</w:t>
+      </w:r>
+      <w:r>
+        <w:rPr>
+          <w:rFonts w:cstheme="minorHAnsi"/>
+          <w:bCs/>
+          <w:color w:val="252525"/>
+          <w:sz w:val="24"/>
+          <w:szCs w:val="24"/>
+          <w:shd w:val="clear" w:color="auto" w:fill="FFFFFF"/>
+        </w:rPr>
+        <w:t>, entertainment</w:t>
+      </w:r>
+      <w:r>
+        <w:rPr>
+          <w:rFonts w:cstheme="minorHAnsi"/>
+          <w:bCs/>
+          <w:color w:val="252525"/>
+          <w:sz w:val="24"/>
+          <w:szCs w:val="24"/>
+          <w:shd w:val="clear" w:color="auto" w:fill="FFFFFF"/>
+        </w:rPr>
+        <w:t xml:space="preserve"> and </w:t>
+      </w:r>
+      <w:r>
+        <w:rPr>
+          <w:rFonts w:cstheme="minorHAnsi"/>
+          <w:bCs/>
+          <w:color w:val="252525"/>
+          <w:sz w:val="24"/>
+          <w:szCs w:val="24"/>
+          <w:shd w:val="clear" w:color="auto" w:fill="FFFFFF"/>
+        </w:rPr>
+        <w:t xml:space="preserve">commerce. </w:t>
+      </w:r>
+    </w:p>
+    <w:p>
+      <w:pPr>
+        <w:rPr>
+          <w:rFonts w:cstheme="minorHAnsi"/>
+          <w:b/>
+          <w:color w:val="252525"/>
+          <w:sz w:val="24"/>
+          <w:szCs w:val="24"/>
+          <w:shd w:val="clear" w:color="auto" w:fill="FFFFFF"/>
+        </w:rPr>
+      </w:pPr>
+    </w:p>
+    <w:p>
+      <w:pPr>
+        <w:rPr>
+          <w:rFonts w:cstheme="minorHAnsi"/>
+          <w:b/>
+          <w:color w:val="252525"/>
+          <w:sz w:val="24"/>
+          <w:szCs w:val="24"/>
+          <w:shd w:val="clear" w:color="auto" w:fill="FFFFFF"/>
+        </w:rPr>
+      </w:pPr>
+      <w:r>
+        <w:rPr>
+          <w:rFonts w:cstheme="minorHAnsi"/>
+          <w:b/>
+          <w:color w:val="252525"/>
+          <w:sz w:val="24"/>
+          <w:szCs w:val="24"/>
+          <w:shd w:val="clear" w:color="auto" w:fill="FFFFFF"/>
+        </w:rPr>
+        <w:t>Networks and Social Media Datasets</w:t>
+      </w:r>
+    </w:p>
+    <w:p>
+      <w:pPr>
+        <w:rPr>
+          <w:rFonts w:cstheme="minorHAnsi"/>
+          <w:bCs/>
+          <w:color w:val="252525"/>
+          <w:sz w:val="24"/>
+          <w:szCs w:val="24"/>
+          <w:shd w:val="clear" w:color="auto" w:fill="FFFFFF"/>
+        </w:rPr>
+      </w:pPr>
+      <w:r>
+        <w:rPr>
+          <w:rFonts w:cstheme="minorHAnsi"/>
+          <w:bCs/>
+          <w:color w:val="252525"/>
+          <w:sz w:val="24"/>
+          <w:szCs w:val="24"/>
+          <w:shd w:val="clear" w:color="auto" w:fill="FFFFFF"/>
+        </w:rPr>
+        <w:t xml:space="preserve">You can find lists of </w:t>
+      </w:r>
+      <w:proofErr w:type="gramStart"/>
+      <w:r>
+        <w:rPr>
+          <w:rFonts w:cstheme="minorHAnsi"/>
+          <w:bCs/>
+          <w:color w:val="252525"/>
+          <w:sz w:val="24"/>
+          <w:szCs w:val="24"/>
+          <w:shd w:val="clear" w:color="auto" w:fill="FFFFFF"/>
+        </w:rPr>
+        <w:t>network</w:t>
+      </w:r>
+      <w:proofErr w:type="gramEnd"/>
+      <w:r>
+        <w:rPr>
+          <w:rFonts w:cstheme="minorHAnsi"/>
+          <w:bCs/>
+          <w:color w:val="252525"/>
+          <w:sz w:val="24"/>
+          <w:szCs w:val="24"/>
+          <w:shd w:val="clear" w:color="auto" w:fill="FFFFFF"/>
+        </w:rPr>
+        <w:t xml:space="preserve">, including social media, datasets in the </w:t>
+      </w:r>
+      <w:hyperlink r:id="rId14" w:history="1">
         <w:r>
           <w:rPr>
             <w:rStyle w:val="Hyperlink"/>
@@ -680,6 +956,162 @@
             <w:szCs w:val="24"/>
             <w:shd w:val="clear" w:color="auto" w:fill="FFFFFF"/>
           </w:rPr>
+          <w:t>Stanford Large Network Dataset Collection (SNAP)</w:t>
+        </w:r>
+      </w:hyperlink>
+      <w:r>
+        <w:rPr>
+          <w:rFonts w:cstheme="minorHAnsi"/>
+          <w:bCs/>
+          <w:color w:val="252525"/>
+          <w:sz w:val="24"/>
+          <w:szCs w:val="24"/>
+          <w:shd w:val="clear" w:color="auto" w:fill="FFFFFF"/>
+        </w:rPr>
+        <w:t xml:space="preserve">. </w:t>
+      </w:r>
+    </w:p>
+    <w:p>
+      <w:pPr>
+        <w:rPr>
+          <w:rFonts w:cstheme="minorHAnsi"/>
+          <w:bCs/>
+          <w:color w:val="252525"/>
+          <w:sz w:val="24"/>
+          <w:szCs w:val="24"/>
+          <w:shd w:val="clear" w:color="auto" w:fill="FFFFFF"/>
+        </w:rPr>
+      </w:pPr>
+    </w:p>
+    <w:p>
+      <w:pPr>
+        <w:rPr>
+          <w:rFonts w:cstheme="minorHAnsi"/>
+          <w:bCs/>
+          <w:color w:val="252525"/>
+          <w:sz w:val="24"/>
+          <w:szCs w:val="24"/>
+          <w:shd w:val="clear" w:color="auto" w:fill="FFFFFF"/>
+        </w:rPr>
+      </w:pPr>
+      <w:r>
+        <w:rPr>
+          <w:rFonts w:cstheme="minorHAnsi"/>
+          <w:bCs/>
+          <w:color w:val="252525"/>
+          <w:sz w:val="24"/>
+          <w:szCs w:val="24"/>
+          <w:shd w:val="clear" w:color="auto" w:fill="FFFFFF"/>
+        </w:rPr>
+        <w:lastRenderedPageBreak/>
+        <w:t xml:space="preserve">The </w:t>
+      </w:r>
+      <w:hyperlink r:id="rId15" w:history="1">
+        <w:r>
+          <w:rPr>
+            <w:rStyle w:val="Hyperlink"/>
+            <w:rFonts w:cstheme="minorHAnsi"/>
+            <w:bCs/>
+            <w:sz w:val="24"/>
+            <w:szCs w:val="24"/>
+            <w:shd w:val="clear" w:color="auto" w:fill="FFFFFF"/>
+          </w:rPr>
+          <w:t>Network Data Repository</w:t>
+        </w:r>
+      </w:hyperlink>
+      <w:r>
+        <w:rPr>
+          <w:rFonts w:cstheme="minorHAnsi"/>
+          <w:bCs/>
+          <w:color w:val="252525"/>
+          <w:sz w:val="24"/>
+          <w:szCs w:val="24"/>
+          <w:shd w:val="clear" w:color="auto" w:fill="FFFFFF"/>
+        </w:rPr>
+        <w:t xml:space="preserve"> is another large repository containing hundreds of graph datasets covering many subjects from power grids, ecology, transportation, chemical interactions to social graphs.  </w:t>
+      </w:r>
+    </w:p>
+    <w:p>
+      <w:pPr>
+        <w:rPr>
+          <w:rFonts w:cstheme="minorHAnsi"/>
+          <w:b/>
+          <w:color w:val="252525"/>
+          <w:sz w:val="24"/>
+          <w:szCs w:val="24"/>
+          <w:shd w:val="clear" w:color="auto" w:fill="FFFFFF"/>
+        </w:rPr>
+      </w:pPr>
+    </w:p>
+    <w:p>
+      <w:pPr>
+        <w:rPr>
+          <w:rFonts w:cstheme="minorHAnsi"/>
+          <w:b/>
+          <w:color w:val="252525"/>
+          <w:sz w:val="24"/>
+          <w:szCs w:val="24"/>
+          <w:shd w:val="clear" w:color="auto" w:fill="FFFFFF"/>
+        </w:rPr>
+      </w:pPr>
+      <w:r>
+        <w:rPr>
+          <w:rFonts w:cstheme="minorHAnsi"/>
+          <w:b/>
+          <w:color w:val="252525"/>
+          <w:sz w:val="24"/>
+          <w:szCs w:val="24"/>
+          <w:shd w:val="clear" w:color="auto" w:fill="FFFFFF"/>
+        </w:rPr>
+        <w:t>Entity Resolution</w:t>
+      </w:r>
+    </w:p>
+    <w:p>
+      <w:pPr>
+        <w:rPr>
+          <w:rFonts w:cstheme="minorHAnsi"/>
+          <w:bCs/>
+          <w:color w:val="252525"/>
+          <w:sz w:val="24"/>
+          <w:szCs w:val="24"/>
+          <w:shd w:val="clear" w:color="auto" w:fill="FFFFFF"/>
+        </w:rPr>
+      </w:pPr>
+      <w:r>
+        <w:rPr>
+          <w:rFonts w:cstheme="minorHAnsi"/>
+          <w:bCs/>
+          <w:color w:val="252525"/>
+          <w:sz w:val="24"/>
+          <w:szCs w:val="24"/>
+          <w:shd w:val="clear" w:color="auto" w:fill="FFFFFF"/>
+        </w:rPr>
+        <w:t xml:space="preserve">Entity resolution is fundamental and on-going data mining problem. You can find </w:t>
+      </w:r>
+      <w:r>
+        <w:rPr>
+          <w:rFonts w:cstheme="minorHAnsi"/>
+          <w:bCs/>
+          <w:color w:val="252525"/>
+          <w:sz w:val="24"/>
+          <w:szCs w:val="24"/>
+          <w:shd w:val="clear" w:color="auto" w:fill="FFFFFF"/>
+        </w:rPr>
+        <w:t>some interesting benchmark data sets from the University of Leipzig database group:</w:t>
+      </w:r>
+      <w:r>
+        <w:t xml:space="preserve"> </w:t>
+      </w:r>
+      <w:hyperlink r:id="rId16" w:history="1">
+        <w:r>
+          <w:rPr>
+            <w:rStyle w:val="Hyperlink"/>
+            <w:rFonts w:cstheme="minorHAnsi"/>
+            <w:bCs/>
+            <w:sz w:val="24"/>
+            <w:szCs w:val="24"/>
+            <w:shd w:val="clear" w:color="auto" w:fill="FFFFFF"/>
+          </w:rPr>
           <w:t>https://dbs.uni-leipzig.de/research/projects/object_matching/benchmark_datasets_for_entity_resolution</w:t>
         </w:r>
       </w:hyperlink>
@@ -802,7 +1234,6 @@
           <w:szCs w:val="24"/>
           <w:shd w:val="clear" w:color="auto" w:fill="FFFFFF"/>
         </w:rPr>
-        <w:lastRenderedPageBreak/>
         <w:t>Urban Institute maintains a large</w:t>
       </w:r>
       <w:r>
@@ -816,7 +1247,7 @@
         </w:rPr>
         <w:t xml:space="preserve"> collection of datasets focused on civil rights and economic development: </w:t>
       </w:r>
-      <w:hyperlink r:id="rId10" w:history="1">
+      <w:hyperlink r:id="rId17" w:history="1">
         <w:r>
           <w:rPr>
             <w:rStyle w:val="Hyperlink"/>
@@ -874,7 +1305,7 @@
         </w:rPr>
         <w:t>European Values Survey: </w:t>
       </w:r>
-      <w:hyperlink r:id="rId11" w:tgtFrame="_blank" w:history="1">
+      <w:hyperlink r:id="rId18" w:tgtFrame="_blank" w:history="1">
         <w:r>
           <w:rPr>
             <w:rStyle w:val="Hyperlink"/>
@@ -908,7 +1339,7 @@
         </w:rPr>
         <w:t xml:space="preserve">Harvard Law School International Relations and Human Rights Data Compilation:  </w:t>
       </w:r>
-      <w:hyperlink r:id="rId12" w:history="1">
+      <w:hyperlink r:id="rId19" w:history="1">
         <w:r>
           <w:rPr>
             <w:rStyle w:val="Hyperlink"/>
@@ -942,7 +1373,7 @@
         </w:rPr>
         <w:t>Human Rights Protection Scores:  </w:t>
       </w:r>
-      <w:hyperlink r:id="rId13" w:history="1">
+      <w:hyperlink r:id="rId20" w:history="1">
         <w:r>
           <w:rPr>
             <w:rStyle w:val="Hyperlink"/>
@@ -976,7 +1407,7 @@
         </w:rPr>
         <w:t>The All Minorities at Risk (AMAR) Project: </w:t>
       </w:r>
-      <w:hyperlink r:id="rId14" w:tgtFrame="_blank" w:history="1">
+      <w:hyperlink r:id="rId21" w:tgtFrame="_blank" w:history="1">
         <w:r>
           <w:rPr>
             <w:rStyle w:val="Hyperlink"/>
@@ -1013,7 +1444,7 @@
         </w:rPr>
         <w:t>World Values Survey: </w:t>
       </w:r>
-      <w:hyperlink r:id="rId15" w:tgtFrame="_blank" w:history="1">
+      <w:hyperlink r:id="rId22" w:tgtFrame="_blank" w:history="1">
         <w:r>
           <w:rPr>
             <w:rStyle w:val="Hyperlink"/>
@@ -1081,7 +1512,7 @@
       </w:r>
     </w:p>
     <w:p>
-      <w:hyperlink r:id="rId16" w:history="1">
+      <w:hyperlink r:id="rId23" w:history="1">
         <w:r>
           <w:rPr>
             <w:rStyle w:val="Hyperlink"/>
@@ -1091,7 +1522,7 @@
       </w:hyperlink>
     </w:p>
     <w:p>
-      <w:hyperlink r:id="rId17" w:history="1">
+      <w:hyperlink r:id="rId24" w:history="1">
         <w:r>
           <w:rPr>
             <w:rStyle w:val="Hyperlink"/>
@@ -1101,7 +1532,7 @@
       </w:hyperlink>
     </w:p>
     <w:p>
-      <w:hyperlink r:id="rId18" w:history="1">
+      <w:hyperlink r:id="rId25" w:history="1">
         <w:r>
           <w:rPr>
             <w:rStyle w:val="Hyperlink"/>
@@ -1114,7 +1545,7 @@
       </w:r>
     </w:p>
     <w:p>
-      <w:hyperlink r:id="rId19" w:history="1">
+      <w:hyperlink r:id="rId26" w:history="1">
         <w:r>
           <w:rPr>
             <w:rStyle w:val="Hyperlink"/>
@@ -1134,7 +1565,7 @@
           <w:shd w:val="clear" w:color="auto" w:fill="FFFFFF"/>
         </w:rPr>
       </w:pPr>
-      <w:hyperlink r:id="rId20" w:history="1">
+      <w:hyperlink r:id="rId27" w:history="1">
         <w:r>
           <w:rPr>
             <w:rStyle w:val="Hyperlink"/>
@@ -1300,7 +1731,7 @@
         </w:rPr>
         <w:t xml:space="preserve">was one of the ASA Bi-Annual Data Exposition choices. These data are large and complex and can be applied to several problems: </w:t>
       </w:r>
-      <w:hyperlink r:id="rId21" w:history="1">
+      <w:hyperlink r:id="rId28" w:history="1">
         <w:r>
           <w:rPr>
             <w:rStyle w:val="Hyperlink"/>
@@ -1357,7 +1788,6 @@
           <w:color w:val="252525"/>
           <w:shd w:val="clear" w:color="auto" w:fill="FFFFFF"/>
         </w:rPr>
-        <w:lastRenderedPageBreak/>
         <w:t xml:space="preserve">The ongoing pandemic has </w:t>
       </w:r>
       <w:proofErr w:type="spellStart"/>
@@ -1409,7 +1839,7 @@
         </w:rPr>
         <w:t xml:space="preserve">links to many other US and global data sets: </w:t>
       </w:r>
-      <w:hyperlink r:id="rId22" w:history="1">
+      <w:hyperlink r:id="rId29" w:history="1">
         <w:r>
           <w:rPr>
             <w:rStyle w:val="Hyperlink"/>
@@ -1448,79 +1878,35 @@
           <w:shd w:val="clear" w:color="auto" w:fill="FFFFFF"/>
         </w:rPr>
       </w:pPr>
-      <w:proofErr w:type="spellStart"/>
-      <w:r>
-        <w:rPr>
-          <w:rFonts w:cstheme="minorHAnsi"/>
-          <w:b/>
-          <w:color w:val="252525"/>
-          <w:sz w:val="24"/>
-          <w:szCs w:val="24"/>
-          <w:shd w:val="clear" w:color="auto" w:fill="FFFFFF"/>
-        </w:rPr>
-        <w:t>Kagel</w:t>
-      </w:r>
-      <w:proofErr w:type="spellEnd"/>
-      <w:r>
-        <w:rPr>
-          <w:rFonts w:cstheme="minorHAnsi"/>
-          <w:b/>
-          <w:color w:val="252525"/>
-          <w:sz w:val="24"/>
-          <w:szCs w:val="24"/>
-          <w:shd w:val="clear" w:color="auto" w:fill="FFFFFF"/>
-        </w:rPr>
-        <w:t xml:space="preserve"> Data Sets</w:t>
-      </w:r>
-    </w:p>
-    <w:p>
-      <w:pPr>
-        <w:rPr>
-          <w:rFonts w:cstheme="minorHAnsi"/>
-          <w:bCs/>
-          <w:color w:val="252525"/>
-          <w:shd w:val="clear" w:color="auto" w:fill="FFFFFF"/>
-        </w:rPr>
-      </w:pPr>
-      <w:proofErr w:type="spellStart"/>
-      <w:r>
-        <w:rPr>
-          <w:rFonts w:cstheme="minorHAnsi"/>
-          <w:bCs/>
-          <w:color w:val="252525"/>
-          <w:shd w:val="clear" w:color="auto" w:fill="FFFFFF"/>
-        </w:rPr>
-        <w:t>Kagel</w:t>
-      </w:r>
-      <w:proofErr w:type="spellEnd"/>
-      <w:r>
-        <w:rPr>
-          <w:rFonts w:cstheme="minorHAnsi"/>
-          <w:bCs/>
-          <w:color w:val="252525"/>
-          <w:shd w:val="clear" w:color="auto" w:fill="FFFFFF"/>
-        </w:rPr>
-        <w:t xml:space="preserve"> has a large and rapidly growing number of data sets. Many of the </w:t>
-      </w:r>
-      <w:proofErr w:type="spellStart"/>
-      <w:r>
-        <w:rPr>
-          <w:rFonts w:cstheme="minorHAnsi"/>
-          <w:bCs/>
-          <w:color w:val="252525"/>
-          <w:shd w:val="clear" w:color="auto" w:fill="FFFFFF"/>
-        </w:rPr>
-        <w:t>Kagel</w:t>
-      </w:r>
-      <w:proofErr w:type="spellEnd"/>
-      <w:r>
-        <w:rPr>
-          <w:rFonts w:cstheme="minorHAnsi"/>
-          <w:bCs/>
-          <w:color w:val="252525"/>
-          <w:shd w:val="clear" w:color="auto" w:fill="FFFFFF"/>
-        </w:rPr>
-        <w:t xml:space="preserve"> data sets are specialized and might not be of interest for a capstone project. However, there are many interesting data sets.</w:t>
+      <w:r>
+        <w:rPr>
+          <w:rFonts w:cstheme="minorHAnsi"/>
+          <w:b/>
+          <w:color w:val="252525"/>
+          <w:sz w:val="24"/>
+          <w:szCs w:val="24"/>
+          <w:shd w:val="clear" w:color="auto" w:fill="FFFFFF"/>
+        </w:rPr>
+        <w:t>Kagel Data Sets</w:t>
+      </w:r>
+    </w:p>
+    <w:p>
+      <w:pPr>
+        <w:rPr>
+          <w:rFonts w:cstheme="minorHAnsi"/>
+          <w:bCs/>
+          <w:color w:val="252525"/>
+          <w:shd w:val="clear" w:color="auto" w:fill="FFFFFF"/>
+        </w:rPr>
+      </w:pPr>
+      <w:r>
+        <w:rPr>
+          <w:rFonts w:cstheme="minorHAnsi"/>
+          <w:bCs/>
+          <w:color w:val="252525"/>
+          <w:shd w:val="clear" w:color="auto" w:fill="FFFFFF"/>
+        </w:rPr>
+        <w:t>Kagel has a large and rapidly growing number of data sets. Many of the Kagel data sets are specialized and might not be of interest for a capstone project. However, there are many interesting data sets.</w:t>
       </w:r>
       <w:r>
         <w:rPr>
@@ -1556,19 +1942,8 @@
           <w:color w:val="252525"/>
           <w:shd w:val="clear" w:color="auto" w:fill="FFFFFF"/>
         </w:rPr>
-        <w:t xml:space="preserve">n interesting </w:t>
-      </w:r>
-      <w:proofErr w:type="spellStart"/>
-      <w:r>
-        <w:rPr>
-          <w:rFonts w:cstheme="minorHAnsi"/>
-          <w:bCs/>
-          <w:color w:val="252525"/>
-          <w:shd w:val="clear" w:color="auto" w:fill="FFFFFF"/>
-        </w:rPr>
-        <w:t>Kagel</w:t>
-      </w:r>
-      <w:proofErr w:type="spellEnd"/>
+        <w:t>n interesting Kagel</w:t>
+      </w:r>
       <w:r>
         <w:rPr>
           <w:rFonts w:cstheme="minorHAnsi"/>
@@ -1594,27 +1969,7 @@
           <w:color w:val="252525"/>
           <w:shd w:val="clear" w:color="auto" w:fill="FFFFFF"/>
         </w:rPr>
-        <w:t xml:space="preserve">, a topical problem. This </w:t>
-      </w:r>
-      <w:proofErr w:type="spellStart"/>
-      <w:r>
-        <w:rPr>
-          <w:rFonts w:cstheme="minorHAnsi"/>
-          <w:bCs/>
-          <w:color w:val="252525"/>
-          <w:shd w:val="clear" w:color="auto" w:fill="FFFFFF"/>
-        </w:rPr>
-        <w:t>Kagel</w:t>
-      </w:r>
-      <w:proofErr w:type="spellEnd"/>
-      <w:r>
-        <w:rPr>
-          <w:rFonts w:cstheme="minorHAnsi"/>
-          <w:bCs/>
-          <w:color w:val="252525"/>
-          <w:shd w:val="clear" w:color="auto" w:fill="FFFFFF"/>
-        </w:rPr>
-        <w:t xml:space="preserve"> data set can be used to investigate models which can identify fake news vs. real news</w:t>
+        <w:t>, a topical problem. This Kagel data set can be used to investigate models which can identify fake news vs. real news</w:t>
       </w:r>
       <w:r>
         <w:rPr>
@@ -1625,7 +1980,7 @@
         </w:rPr>
         <w:t xml:space="preserve">: </w:t>
       </w:r>
-      <w:hyperlink r:id="rId23" w:history="1">
+      <w:hyperlink r:id="rId30" w:history="1">
         <w:r>
           <w:rPr>
             <w:rStyle w:val="Hyperlink"/>
@@ -1646,7 +2001,7 @@
 </file>
 
 <file path=word/numbering.xml><?xml version="1.0" encoding="utf-8"?>
-<w:numbering xmlns:wpc="http://schemas.microsoft.com/office/word/2010/wordprocessingCanvas" xmlns:cx="http://schemas.microsoft.com/office/drawing/2014/chartex" xmlns:cx1="http://schemas.microsoft.com/office/drawing/2015/9/8/chartex" xmlns:cx2="http://schemas.microsoft.com/office/drawing/2015/10/21/chartex" xmlns:cx3="http://schemas.microsoft.com/office/drawing/2016/5/9/chartex" xmlns:cx4="http://schemas.microsoft.com/office/drawing/2016/5/10/chartex" xmlns:cx5="http://schemas.microsoft.com/office/drawing/2016/5/11/chartex" xmlns:cx6="http://schemas.microsoft.com/office/drawing/2016/5/12/chartex" xmlns:cx7="http://schemas.microsoft.com/office/drawing/2016/5/13/chartex" xmlns:cx8="http://schemas.microsoft.com/office/drawing/2016/5/14/chartex" xmlns:mc="http://schemas.openxmlformats.org/markup-compatibility/2006" xmlns:aink="http://schemas.microsoft.com/office/drawing/2016/ink" xmlns:am3d="http://schemas.microsoft.com/office/drawing/2017/model3d" xmlns:o="urn:schemas-microsoft-com:office:office" xmlns:oel="http://schemas.microsoft.com/office/2019/extlst" xmlns:r="http://schemas.openxmlformats.org/officeDocument/2006/relationships" xmlns:m="http://schemas.openxmlformats.org/officeDocument/2006/math" xmlns:v="urn:schemas-microsoft-com:vml" xmlns:wp14="http://schemas.microsoft.com/office/word/2010/wordprocessingDrawing" xmlns:wp="http://schemas.openxmlformats.org/drawingml/2006/wordprocessingDrawing" xmlns:w10="urn:schemas-microsoft-com:office:word" xmlns:w="http://schemas.openxmlformats.org/wordprocessingml/2006/main" xmlns:w14="http://schemas.microsoft.com/office/word/2010/wordml" xmlns:w15="http://schemas.microsoft.com/office/word/2012/wordml" xmlns:w16cex="http://schemas.microsoft.com/office/word/2018/wordml/cex" xmlns:w16cid="http://schemas.microsoft.com/office/word/2016/wordml/cid" xmlns:w16="http://schemas.microsoft.com/office/word/2018/wordml" xmlns:w16sdtdh="http://schemas.microsoft.com/office/word/2020/wordml/sdtdatahash" xmlns:w16se="http://schemas.microsoft.com/office/word/2015/wordml/symex" xmlns:wpg="http://schemas.microsoft.com/office/word/2010/wordprocessingGroup" xmlns:wpi="http://schemas.microsoft.com/office/word/2010/wordprocessingInk" xmlns:wne="http://schemas.microsoft.com/office/word/2006/wordml" xmlns:wps="http://schemas.microsoft.com/office/word/2010/wordprocessingShape" mc:Ignorable="w14 w15 w16se w16cid w16 w16cex w16sdtdh wp14">
+<w:numbering xmlns:wpc="http://schemas.microsoft.com/office/word/2010/wordprocessingCanvas" xmlns:cx="http://schemas.microsoft.com/office/drawing/2014/chartex" xmlns:cx1="http://schemas.microsoft.com/office/drawing/2015/9/8/chartex" xmlns:cx2="http://schemas.microsoft.com/office/drawing/2015/10/21/chartex" xmlns:cx3="http://schemas.microsoft.com/office/drawing/2016/5/9/chartex" xmlns:cx4="http://schemas.microsoft.com/office/drawing/2016/5/10/chartex" xmlns:cx5="http://schemas.microsoft.com/office/drawing/2016/5/11/chartex" xmlns:cx6="http://schemas.microsoft.com/office/drawing/2016/5/12/chartex" xmlns:cx7="http://schemas.microsoft.com/office/drawing/2016/5/13/chartex" xmlns:cx8="http://schemas.microsoft.com/office/drawing/2016/5/14/chartex" xmlns:mc="http://schemas.openxmlformats.org/markup-compatibility/2006" xmlns:aink="http://schemas.microsoft.com/office/drawing/2016/ink" xmlns:am3d="http://schemas.microsoft.com/office/drawing/2017/model3d" xmlns:o="urn:schemas-microsoft-com:office:office" xmlns:oel="http://schemas.microsoft.com/office/2019/extlst" xmlns:r="http://schemas.openxmlformats.org/officeDocument/2006/relationships" xmlns:m="http://schemas.openxmlformats.org/officeDocument/2006/math" xmlns:v="urn:schemas-microsoft-com:vml" xmlns:wp14="http://schemas.microsoft.com/office/word/2010/wordprocessingDrawing" xmlns:wp="http://schemas.openxmlformats.org/drawingml/2006/wordprocessingDrawing" xmlns:w10="urn:schemas-microsoft-com:office:word" xmlns:w="http://schemas.openxmlformats.org/wordprocessingml/2006/main" xmlns:w14="http://schemas.microsoft.com/office/word/2010/wordml" xmlns:w15="http://schemas.microsoft.com/office/word/2012/wordml" xmlns:w16cex="http://schemas.microsoft.com/office/word/2018/wordml/cex" xmlns:w16cid="http://schemas.microsoft.com/office/word/2016/wordml/cid" xmlns:w16="http://schemas.microsoft.com/office/word/2018/wordml" xmlns:w16du="http://schemas.microsoft.com/office/word/2023/wordml/word16du" xmlns:w16sdtdh="http://schemas.microsoft.com/office/word/2020/wordml/sdtdatahash" xmlns:w16sdtfl="http://schemas.microsoft.com/office/word/2024/wordml/sdtformatlock" xmlns:w16se="http://schemas.microsoft.com/office/word/2015/wordml/symex" xmlns:wpg="http://schemas.microsoft.com/office/word/2010/wordprocessingGroup" xmlns:wpi="http://schemas.microsoft.com/office/word/2010/wordprocessingInk" xmlns:wne="http://schemas.microsoft.com/office/word/2006/wordml" xmlns:wps="http://schemas.microsoft.com/office/word/2010/wordprocessingShape" mc:Ignorable="w14 w15 w16se w16cid w16 w16cex w16sdtdh w16sdtfl w16du wp14">
   <w:abstractNum w:abstractNumId="0" w15:restartNumberingAfterBreak="0">
     <w:nsid w:val="6C653A29"/>
     <w:multiLevelType w:val="hybridMultilevel"/>
@@ -1767,7 +2122,7 @@
 </file>
 
 <file path=word/styles.xml><?xml version="1.0" encoding="utf-8"?>
-<w:styles xmlns:mc="http://schemas.openxmlformats.org/markup-compatibility/2006" xmlns:r="http://schemas.openxmlformats.org/officeDocument/2006/relationships" xmlns:w="http://schemas.openxmlformats.org/wordprocessingml/2006/main" xmlns:w14="http://schemas.microsoft.com/office/word/2010/wordml" xmlns:w15="http://schemas.microsoft.com/office/word/2012/wordml" xmlns:w16cex="http://schemas.microsoft.com/office/word/2018/wordml/cex" xmlns:w16cid="http://schemas.microsoft.com/office/word/2016/wordml/cid" xmlns:w16="http://schemas.microsoft.com/office/word/2018/wordml" xmlns:w16sdtdh="http://schemas.microsoft.com/office/word/2020/wordml/sdtdatahash" xmlns:w16se="http://schemas.microsoft.com/office/word/2015/wordml/symex" mc:Ignorable="w14 w15 w16se w16cid w16 w16cex w16sdtdh">
+<w:styles xmlns:mc="http://schemas.openxmlformats.org/markup-compatibility/2006" xmlns:r="http://schemas.openxmlformats.org/officeDocument/2006/relationships" xmlns:w="http://schemas.openxmlformats.org/wordprocessingml/2006/main" xmlns:w14="http://schemas.microsoft.com/office/word/2010/wordml" xmlns:w15="http://schemas.microsoft.com/office/word/2012/wordml" xmlns:w16cex="http://schemas.microsoft.com/office/word/2018/wordml/cex" xmlns:w16cid="http://schemas.microsoft.com/office/word/2016/wordml/cid" xmlns:w16="http://schemas.microsoft.com/office/word/2018/wordml" xmlns:w16du="http://schemas.microsoft.com/office/word/2023/wordml/word16du" xmlns:w16sdtdh="http://schemas.microsoft.com/office/word/2020/wordml/sdtdatahash" xmlns:w16sdtfl="http://schemas.microsoft.com/office/word/2024/wordml/sdtformatlock" xmlns:w16se="http://schemas.microsoft.com/office/word/2015/wordml/symex" mc:Ignorable="w14 w15 w16se w16cid w16 w16cex w16sdtdh w16sdtfl w16du">
   <w:docDefaults>
     <w:rPrDefault>
       <w:rPr>
@@ -2169,7 +2524,6 @@
   <w:style w:type="character" w:default="1" w:styleId="DefaultParagraphFont">
     <w:name w:val="Default Paragraph Font"/>
     <w:uiPriority w:val="1"/>
-    <w:semiHidden/>
     <w:unhideWhenUsed/>
   </w:style>
   <w:style w:type="table" w:default="1" w:styleId="TableNormal">

</xml_diff>

<commit_message>
Corrected format problem in document
</commit_message>
<xml_diff>
--- a/SupplementaryMaterials/IndependentProjectPossibleDataSources.docx
+++ b/SupplementaryMaterials/IndependentProjectPossibleDataSources.docx
@@ -2,6 +2,30 @@
 <file path=word/document.xml><?xml version="1.0" encoding="utf-8"?>
 <w:document xmlns:wpc="http://schemas.microsoft.com/office/word/2010/wordprocessingCanvas" xmlns:cx="http://schemas.microsoft.com/office/drawing/2014/chartex" xmlns:cx1="http://schemas.microsoft.com/office/drawing/2015/9/8/chartex" xmlns:cx2="http://schemas.microsoft.com/office/drawing/2015/10/21/chartex" xmlns:cx3="http://schemas.microsoft.com/office/drawing/2016/5/9/chartex" xmlns:cx4="http://schemas.microsoft.com/office/drawing/2016/5/10/chartex" xmlns:cx5="http://schemas.microsoft.com/office/drawing/2016/5/11/chartex" xmlns:cx6="http://schemas.microsoft.com/office/drawing/2016/5/12/chartex" xmlns:cx7="http://schemas.microsoft.com/office/drawing/2016/5/13/chartex" xmlns:cx8="http://schemas.microsoft.com/office/drawing/2016/5/14/chartex" xmlns:mc="http://schemas.openxmlformats.org/markup-compatibility/2006" xmlns:aink="http://schemas.microsoft.com/office/drawing/2016/ink" xmlns:am3d="http://schemas.microsoft.com/office/drawing/2017/model3d" xmlns:o="urn:schemas-microsoft-com:office:office" xmlns:oel="http://schemas.microsoft.com/office/2019/extlst" xmlns:r="http://schemas.openxmlformats.org/officeDocument/2006/relationships" xmlns:m="http://schemas.openxmlformats.org/officeDocument/2006/math" xmlns:v="urn:schemas-microsoft-com:vml" xmlns:wp14="http://schemas.microsoft.com/office/word/2010/wordprocessingDrawing" xmlns:wp="http://schemas.openxmlformats.org/drawingml/2006/wordprocessingDrawing" xmlns:w10="urn:schemas-microsoft-com:office:word" xmlns:w="http://schemas.openxmlformats.org/wordprocessingml/2006/main" xmlns:w14="http://schemas.microsoft.com/office/word/2010/wordml" xmlns:w15="http://schemas.microsoft.com/office/word/2012/wordml" xmlns:w16cex="http://schemas.microsoft.com/office/word/2018/wordml/cex" xmlns:w16cid="http://schemas.microsoft.com/office/word/2016/wordml/cid" xmlns:w16="http://schemas.microsoft.com/office/word/2018/wordml" xmlns:w16du="http://schemas.microsoft.com/office/word/2023/wordml/word16du" xmlns:w16sdtdh="http://schemas.microsoft.com/office/word/2020/wordml/sdtdatahash" xmlns:w16sdtfl="http://schemas.microsoft.com/office/word/2024/wordml/sdtformatlock" xmlns:w16se="http://schemas.microsoft.com/office/word/2015/wordml/symex" xmlns:wpg="http://schemas.microsoft.com/office/word/2010/wordprocessingGroup" xmlns:wpi="http://schemas.microsoft.com/office/word/2010/wordprocessingInk" xmlns:wne="http://schemas.microsoft.com/office/word/2006/wordml" xmlns:wps="http://schemas.microsoft.com/office/word/2010/wordprocessingShape" mc:Ignorable="w14 w15 w16se w16cid w16 w16cex w16sdtdh w16sdtfl w16du wp14">
   <w:body>
+    <w:p>
+      <w:pPr>
+        <w:jc w:val="center"/>
+        <w:rPr>
+          <w:rFonts w:cstheme="minorHAnsi"/>
+          <w:b/>
+          <w:color w:val="252525"/>
+          <w:sz w:val="28"/>
+          <w:szCs w:val="28"/>
+          <w:shd w:val="clear" w:color="auto" w:fill="FFFFFF"/>
+        </w:rPr>
+      </w:pPr>
+      <w:r>
+        <w:rPr>
+          <w:rFonts w:cstheme="minorHAnsi"/>
+          <w:b/>
+          <w:color w:val="252525"/>
+          <w:sz w:val="28"/>
+          <w:szCs w:val="28"/>
+          <w:shd w:val="clear" w:color="auto" w:fill="FFFFFF"/>
+        </w:rPr>
+        <w:t>Suggestions for Independent Project Datasets</w:t>
+      </w:r>
+    </w:p>
     <w:p>
       <w:pPr>
         <w:rPr>
@@ -296,51 +320,7 @@
             <w:szCs w:val="24"/>
             <w:shd w:val="clear" w:color="auto" w:fill="FFFFFF"/>
           </w:rPr>
-          <w:t>Tens</w:t>
-        </w:r>
-        <w:r>
-          <w:rPr>
-            <w:rStyle w:val="Hyperlink"/>
-            <w:rFonts w:cstheme="minorHAnsi"/>
-            <w:b/>
-            <w:sz w:val="24"/>
-            <w:szCs w:val="24"/>
-            <w:shd w:val="clear" w:color="auto" w:fill="FFFFFF"/>
-          </w:rPr>
-          <w:t>o</w:t>
-        </w:r>
-        <w:r>
-          <w:rPr>
-            <w:rStyle w:val="Hyperlink"/>
-            <w:rFonts w:cstheme="minorHAnsi"/>
-            <w:b/>
-            <w:sz w:val="24"/>
-            <w:szCs w:val="24"/>
-            <w:shd w:val="clear" w:color="auto" w:fill="FFFFFF"/>
-          </w:rPr>
-          <w:t>rFl</w:t>
-        </w:r>
-        <w:r>
-          <w:rPr>
-            <w:rStyle w:val="Hyperlink"/>
-            <w:rFonts w:cstheme="minorHAnsi"/>
-            <w:b/>
-            <w:sz w:val="24"/>
-            <w:szCs w:val="24"/>
-            <w:shd w:val="clear" w:color="auto" w:fill="FFFFFF"/>
-          </w:rPr>
-          <w:t>o</w:t>
-        </w:r>
-        <w:r>
-          <w:rPr>
-            <w:rStyle w:val="Hyperlink"/>
-            <w:rFonts w:cstheme="minorHAnsi"/>
-            <w:b/>
-            <w:sz w:val="24"/>
-            <w:szCs w:val="24"/>
-            <w:shd w:val="clear" w:color="auto" w:fill="FFFFFF"/>
-          </w:rPr>
-          <w:t>w Wikipedia dataset</w:t>
+          <w:t>TensorFlow Wikipedia dataset</w:t>
         </w:r>
       </w:hyperlink>
       <w:r>
@@ -967,51 +947,7 @@
           <w:szCs w:val="24"/>
           <w:shd w:val="clear" w:color="auto" w:fill="FFFFFF"/>
         </w:rPr>
-        <w:t xml:space="preserve"> </w:t>
-      </w:r>
-      <w:r>
-        <w:rPr>
-          <w:rFonts w:cstheme="minorHAnsi"/>
-          <w:bCs/>
-          <w:color w:val="252525"/>
-          <w:sz w:val="24"/>
-          <w:szCs w:val="24"/>
-          <w:shd w:val="clear" w:color="auto" w:fill="FFFFFF"/>
-        </w:rPr>
-        <w:t>indexes</w:t>
-      </w:r>
-      <w:r>
-        <w:rPr>
-          <w:rFonts w:cstheme="minorHAnsi"/>
-          <w:bCs/>
-          <w:color w:val="252525"/>
-          <w:sz w:val="24"/>
-          <w:szCs w:val="24"/>
-          <w:shd w:val="clear" w:color="auto" w:fill="FFFFFF"/>
-        </w:rPr>
-        <w:t xml:space="preserve"> a wide range of </w:t>
-      </w:r>
-      <w:r>
-        <w:rPr>
-          <w:rFonts w:cstheme="minorHAnsi"/>
-          <w:bCs/>
-          <w:color w:val="252525"/>
-          <w:sz w:val="24"/>
-          <w:szCs w:val="24"/>
-          <w:shd w:val="clear" w:color="auto" w:fill="FFFFFF"/>
-        </w:rPr>
-        <w:t>datasets</w:t>
-      </w:r>
-      <w:r>
-        <w:rPr>
-          <w:rFonts w:cstheme="minorHAnsi"/>
-          <w:bCs/>
-          <w:color w:val="252525"/>
-          <w:sz w:val="24"/>
-          <w:szCs w:val="24"/>
-          <w:shd w:val="clear" w:color="auto" w:fill="FFFFFF"/>
-        </w:rPr>
-        <w:t xml:space="preserve">, including many versions of the widely used </w:t>
+        <w:t xml:space="preserve"> indexes a wide range of datasets, including many versions of the widely used </w:t>
       </w:r>
       <w:proofErr w:type="spellStart"/>
       <w:r>
@@ -1156,18 +1092,6 @@
           <w:shd w:val="clear" w:color="auto" w:fill="FFFFFF"/>
         </w:rPr>
       </w:pPr>
-    </w:p>
-    <w:p>
-      <w:pPr>
-        <w:rPr>
-          <w:rFonts w:cstheme="minorHAnsi"/>
-          <w:bCs/>
-          <w:color w:val="252525"/>
-          <w:sz w:val="24"/>
-          <w:szCs w:val="24"/>
-          <w:shd w:val="clear" w:color="auto" w:fill="FFFFFF"/>
-        </w:rPr>
-      </w:pPr>
       <w:r>
         <w:rPr>
           <w:rFonts w:cstheme="minorHAnsi"/>
@@ -1454,18 +1378,6 @@
       <w:pPr>
         <w:rPr>
           <w:rFonts w:cstheme="minorHAnsi"/>
-          <w:bCs/>
-          <w:color w:val="252525"/>
-          <w:sz w:val="24"/>
-          <w:szCs w:val="24"/>
-          <w:shd w:val="clear" w:color="auto" w:fill="FFFFFF"/>
-        </w:rPr>
-      </w:pPr>
-    </w:p>
-    <w:p>
-      <w:pPr>
-        <w:rPr>
-          <w:rFonts w:cstheme="minorHAnsi"/>
           <w:b/>
           <w:color w:val="252525"/>
           <w:sz w:val="24"/>
@@ -1717,7 +1629,6 @@
           <w:sz w:val="24"/>
           <w:szCs w:val="24"/>
         </w:rPr>
-        <w:lastRenderedPageBreak/>
         <w:t>Human Rights Protection Scores:  </w:t>
       </w:r>
       <w:hyperlink r:id="rId24" w:history="1">
@@ -1789,6 +1700,7 @@
           <w:sz w:val="24"/>
           <w:szCs w:val="24"/>
         </w:rPr>
+        <w:lastRenderedPageBreak/>
         <w:t>World Values Survey: </w:t>
       </w:r>
       <w:hyperlink r:id="rId26" w:tgtFrame="_blank" w:history="1">

</xml_diff>

<commit_message>
Added new sources to docuemtn
</commit_message>
<xml_diff>
--- a/SupplementaryMaterials/IndependentProjectPossibleDataSources.docx
+++ b/SupplementaryMaterials/IndependentProjectPossibleDataSources.docx
@@ -1271,26 +1271,64 @@
           <w:szCs w:val="24"/>
           <w:shd w:val="clear" w:color="auto" w:fill="FFFFFF"/>
         </w:rPr>
-        <w:t>Kagel Data Sets</w:t>
-      </w:r>
-    </w:p>
-    <w:p>
-      <w:pPr>
-        <w:rPr>
-          <w:rFonts w:cstheme="minorHAnsi"/>
-          <w:bCs/>
-          <w:color w:val="252525"/>
-          <w:shd w:val="clear" w:color="auto" w:fill="FFFFFF"/>
-        </w:rPr>
-      </w:pPr>
-      <w:r>
-        <w:rPr>
-          <w:rFonts w:cstheme="minorHAnsi"/>
-          <w:bCs/>
-          <w:color w:val="252525"/>
-          <w:shd w:val="clear" w:color="auto" w:fill="FFFFFF"/>
-        </w:rPr>
-        <w:t>Kagel has a large and rapidly growing number of data sets. Many of the Kagel data sets are specialized and might not be of interest for a capstone project. However, there are many interesting data sets.</w:t>
+        <w:t>Dataset Repositories and Search Tools</w:t>
+      </w:r>
+    </w:p>
+    <w:p>
+      <w:pPr>
+        <w:rPr>
+          <w:rFonts w:cstheme="minorHAnsi"/>
+          <w:bCs/>
+          <w:color w:val="252525"/>
+          <w:shd w:val="clear" w:color="auto" w:fill="FFFFFF"/>
+        </w:rPr>
+      </w:pPr>
+      <w:hyperlink r:id="rId20" w:history="1">
+        <w:r>
+          <w:rPr>
+            <w:rStyle w:val="Hyperlink"/>
+            <w:rFonts w:cstheme="minorHAnsi"/>
+            <w:b/>
+            <w:shd w:val="clear" w:color="auto" w:fill="FFFFFF"/>
+          </w:rPr>
+          <w:t>Kag</w:t>
+        </w:r>
+        <w:r>
+          <w:rPr>
+            <w:rStyle w:val="Hyperlink"/>
+            <w:rFonts w:cstheme="minorHAnsi"/>
+            <w:b/>
+            <w:shd w:val="clear" w:color="auto" w:fill="FFFFFF"/>
+          </w:rPr>
+          <w:t>gle</w:t>
+        </w:r>
+      </w:hyperlink>
+      <w:r>
+        <w:rPr>
+          <w:rFonts w:cstheme="minorHAnsi"/>
+          <w:bCs/>
+          <w:color w:val="252525"/>
+          <w:shd w:val="clear" w:color="auto" w:fill="FFFFFF"/>
+        </w:rPr>
+        <w:t xml:space="preserve"> has a large and rapidly growing number of data sets. Many of the Ka</w:t>
+      </w:r>
+      <w:r>
+        <w:rPr>
+          <w:rFonts w:cstheme="minorHAnsi"/>
+          <w:bCs/>
+          <w:color w:val="252525"/>
+          <w:shd w:val="clear" w:color="auto" w:fill="FFFFFF"/>
+        </w:rPr>
+        <w:t>ggle</w:t>
+      </w:r>
+      <w:r>
+        <w:rPr>
+          <w:rFonts w:cstheme="minorHAnsi"/>
+          <w:bCs/>
+          <w:color w:val="252525"/>
+          <w:shd w:val="clear" w:color="auto" w:fill="FFFFFF"/>
+        </w:rPr>
+        <w:t xml:space="preserve"> data sets are specialized and might not be of interest for a capstone project. However, there are many interesting data sets.</w:t>
       </w:r>
       <w:r>
         <w:rPr>
@@ -1326,16 +1364,45 @@
           <w:color w:val="252525"/>
           <w:shd w:val="clear" w:color="auto" w:fill="FFFFFF"/>
         </w:rPr>
-        <w:t>n interesting Kagel</w:t>
-      </w:r>
-      <w:r>
-        <w:rPr>
-          <w:rFonts w:cstheme="minorHAnsi"/>
-          <w:bCs/>
-          <w:color w:val="252525"/>
-          <w:shd w:val="clear" w:color="auto" w:fill="FFFFFF"/>
-        </w:rPr>
-        <w:t xml:space="preserve"> data set is the </w:t>
+        <w:t xml:space="preserve">n interesting </w:t>
+      </w:r>
+      <w:proofErr w:type="spellStart"/>
+      <w:r>
+        <w:rPr>
+          <w:rFonts w:cstheme="minorHAnsi"/>
+          <w:bCs/>
+          <w:color w:val="252525"/>
+          <w:shd w:val="clear" w:color="auto" w:fill="FFFFFF"/>
+        </w:rPr>
+        <w:t>Kag</w:t>
+      </w:r>
+      <w:r>
+        <w:rPr>
+          <w:rFonts w:cstheme="minorHAnsi"/>
+          <w:bCs/>
+          <w:color w:val="252525"/>
+          <w:shd w:val="clear" w:color="auto" w:fill="FFFFFF"/>
+        </w:rPr>
+        <w:t>gle</w:t>
+      </w:r>
+      <w:r>
+        <w:rPr>
+          <w:rFonts w:cstheme="minorHAnsi"/>
+          <w:bCs/>
+          <w:color w:val="252525"/>
+          <w:shd w:val="clear" w:color="auto" w:fill="FFFFFF"/>
+        </w:rPr>
+        <w:t>data</w:t>
+      </w:r>
+      <w:proofErr w:type="spellEnd"/>
+      <w:r>
+        <w:rPr>
+          <w:rFonts w:cstheme="minorHAnsi"/>
+          <w:bCs/>
+          <w:color w:val="252525"/>
+          <w:shd w:val="clear" w:color="auto" w:fill="FFFFFF"/>
+        </w:rPr>
+        <w:t xml:space="preserve"> set is the </w:t>
       </w:r>
       <w:r>
         <w:rPr>
@@ -1353,7 +1420,25 @@
           <w:color w:val="252525"/>
           <w:shd w:val="clear" w:color="auto" w:fill="FFFFFF"/>
         </w:rPr>
-        <w:t>, a topical problem. This Kagel data set can be used to investigate models which can identify fake news vs. real news</w:t>
+        <w:t>, a topical problem. This Kag</w:t>
+      </w:r>
+      <w:r>
+        <w:rPr>
+          <w:rFonts w:cstheme="minorHAnsi"/>
+          <w:bCs/>
+          <w:color w:val="252525"/>
+          <w:shd w:val="clear" w:color="auto" w:fill="FFFFFF"/>
+        </w:rPr>
+        <w:t>gle</w:t>
+      </w:r>
+      <w:r>
+        <w:rPr>
+          <w:rFonts w:cstheme="minorHAnsi"/>
+          <w:bCs/>
+          <w:color w:val="252525"/>
+          <w:shd w:val="clear" w:color="auto" w:fill="FFFFFF"/>
+        </w:rPr>
+        <w:t xml:space="preserve"> data set can be used to investigate models which can identify fake news vs. real news</w:t>
       </w:r>
       <w:r>
         <w:rPr>
@@ -1364,7 +1449,7 @@
         </w:rPr>
         <w:t xml:space="preserve">: </w:t>
       </w:r>
-      <w:hyperlink r:id="rId20" w:history="1">
+      <w:hyperlink r:id="rId21" w:history="1">
         <w:r>
           <w:rPr>
             <w:rStyle w:val="Hyperlink"/>
@@ -1373,6 +1458,170 @@
           <w:t>https://www.kaggle.com/clmentbisaillon/fake-and-real-news-dataset</w:t>
         </w:r>
       </w:hyperlink>
+    </w:p>
+    <w:p>
+      <w:pPr>
+        <w:rPr>
+          <w:rFonts w:cstheme="minorHAnsi"/>
+          <w:bCs/>
+          <w:color w:val="252525"/>
+          <w:sz w:val="24"/>
+          <w:szCs w:val="24"/>
+          <w:shd w:val="clear" w:color="auto" w:fill="FFFFFF"/>
+        </w:rPr>
+      </w:pPr>
+      <w:r>
+        <w:rPr>
+          <w:rFonts w:cstheme="minorHAnsi"/>
+          <w:bCs/>
+          <w:color w:val="252525"/>
+          <w:sz w:val="24"/>
+          <w:szCs w:val="24"/>
+          <w:shd w:val="clear" w:color="auto" w:fill="FFFFFF"/>
+        </w:rPr>
+        <w:t xml:space="preserve">The </w:t>
+      </w:r>
+      <w:hyperlink r:id="rId22" w:history="1">
+        <w:r>
+          <w:rPr>
+            <w:rStyle w:val="Hyperlink"/>
+            <w:rFonts w:cstheme="minorHAnsi"/>
+            <w:b/>
+            <w:sz w:val="24"/>
+            <w:szCs w:val="24"/>
+            <w:shd w:val="clear" w:color="auto" w:fill="FFFFFF"/>
+          </w:rPr>
+          <w:t xml:space="preserve">Google </w:t>
+        </w:r>
+        <w:proofErr w:type="spellStart"/>
+        <w:r>
+          <w:rPr>
+            <w:rStyle w:val="Hyperlink"/>
+            <w:rFonts w:cstheme="minorHAnsi"/>
+            <w:b/>
+            <w:sz w:val="24"/>
+            <w:szCs w:val="24"/>
+            <w:shd w:val="clear" w:color="auto" w:fill="FFFFFF"/>
+          </w:rPr>
+          <w:t>Rearch</w:t>
+        </w:r>
+        <w:proofErr w:type="spellEnd"/>
+        <w:r>
+          <w:rPr>
+            <w:rStyle w:val="Hyperlink"/>
+            <w:rFonts w:cstheme="minorHAnsi"/>
+            <w:b/>
+            <w:sz w:val="24"/>
+            <w:szCs w:val="24"/>
+            <w:shd w:val="clear" w:color="auto" w:fill="FFFFFF"/>
+          </w:rPr>
+          <w:t xml:space="preserve"> Dataset Search</w:t>
+        </w:r>
+      </w:hyperlink>
+      <w:r>
+        <w:rPr>
+          <w:rFonts w:cstheme="minorHAnsi"/>
+          <w:b/>
+          <w:color w:val="252525"/>
+          <w:sz w:val="24"/>
+          <w:szCs w:val="24"/>
+          <w:shd w:val="clear" w:color="auto" w:fill="FFFFFF"/>
+        </w:rPr>
+        <w:t xml:space="preserve"> </w:t>
+      </w:r>
+      <w:r>
+        <w:rPr>
+          <w:rFonts w:cstheme="minorHAnsi"/>
+          <w:bCs/>
+          <w:color w:val="252525"/>
+          <w:sz w:val="24"/>
+          <w:szCs w:val="24"/>
+          <w:shd w:val="clear" w:color="auto" w:fill="FFFFFF"/>
+        </w:rPr>
+        <w:t xml:space="preserve">tool is a powerful tool that indexes a vast number of dataset sources. </w:t>
+      </w:r>
+    </w:p>
+    <w:p>
+      <w:pPr>
+        <w:rPr>
+          <w:rFonts w:cstheme="minorHAnsi"/>
+          <w:b/>
+          <w:color w:val="252525"/>
+          <w:sz w:val="24"/>
+          <w:szCs w:val="24"/>
+          <w:shd w:val="clear" w:color="auto" w:fill="FFFFFF"/>
+        </w:rPr>
+      </w:pPr>
+    </w:p>
+    <w:p>
+      <w:pPr>
+        <w:rPr>
+          <w:rFonts w:cstheme="minorHAnsi"/>
+          <w:b/>
+          <w:color w:val="252525"/>
+          <w:sz w:val="24"/>
+          <w:szCs w:val="24"/>
+          <w:shd w:val="clear" w:color="auto" w:fill="FFFFFF"/>
+        </w:rPr>
+      </w:pPr>
+      <w:r>
+        <w:rPr>
+          <w:rFonts w:cstheme="minorHAnsi"/>
+          <w:b/>
+          <w:color w:val="252525"/>
+          <w:sz w:val="24"/>
+          <w:szCs w:val="24"/>
+          <w:shd w:val="clear" w:color="auto" w:fill="FFFFFF"/>
+        </w:rPr>
+        <w:t>Cyber Security</w:t>
+      </w:r>
+    </w:p>
+    <w:p>
+      <w:pPr>
+        <w:rPr>
+          <w:rFonts w:cstheme="minorHAnsi"/>
+          <w:bCs/>
+          <w:color w:val="252525"/>
+          <w:sz w:val="24"/>
+          <w:szCs w:val="24"/>
+          <w:shd w:val="clear" w:color="auto" w:fill="FFFFFF"/>
+        </w:rPr>
+      </w:pPr>
+      <w:r>
+        <w:rPr>
+          <w:rFonts w:cstheme="minorHAnsi"/>
+          <w:bCs/>
+          <w:color w:val="252525"/>
+          <w:sz w:val="24"/>
+          <w:szCs w:val="24"/>
+          <w:shd w:val="clear" w:color="auto" w:fill="FFFFFF"/>
+        </w:rPr>
+        <w:t xml:space="preserve">The </w:t>
+      </w:r>
+      <w:hyperlink r:id="rId23" w:history="1">
+        <w:r>
+          <w:rPr>
+            <w:rStyle w:val="Hyperlink"/>
+            <w:rFonts w:cstheme="minorHAnsi"/>
+            <w:bCs/>
+            <w:sz w:val="24"/>
+            <w:szCs w:val="24"/>
+            <w:shd w:val="clear" w:color="auto" w:fill="FFFFFF"/>
+          </w:rPr>
+          <w:t>Machine Learning Network Intrusion Detection (NIDS)</w:t>
+        </w:r>
+      </w:hyperlink>
+      <w:r>
+        <w:rPr>
+          <w:rFonts w:cstheme="minorHAnsi"/>
+          <w:bCs/>
+          <w:color w:val="252525"/>
+          <w:sz w:val="24"/>
+          <w:szCs w:val="24"/>
+          <w:shd w:val="clear" w:color="auto" w:fill="FFFFFF"/>
+        </w:rPr>
+        <w:t xml:space="preserve"> repository contains several interesting b large datasets</w:t>
+      </w:r>
     </w:p>
     <w:p>
       <w:pPr>
@@ -1505,7 +1754,7 @@
         </w:rPr>
         <w:t xml:space="preserve"> collection of datasets focused on civil rights and economic development: </w:t>
       </w:r>
-      <w:hyperlink r:id="rId21" w:history="1">
+      <w:hyperlink r:id="rId24" w:history="1">
         <w:r>
           <w:rPr>
             <w:rStyle w:val="Hyperlink"/>
@@ -1563,7 +1812,7 @@
         </w:rPr>
         <w:t>European Values Survey: </w:t>
       </w:r>
-      <w:hyperlink r:id="rId22" w:tgtFrame="_blank" w:history="1">
+      <w:hyperlink r:id="rId25" w:tgtFrame="_blank" w:history="1">
         <w:r>
           <w:rPr>
             <w:rStyle w:val="Hyperlink"/>
@@ -1595,9 +1844,10 @@
           <w:sz w:val="24"/>
           <w:szCs w:val="24"/>
         </w:rPr>
+        <w:lastRenderedPageBreak/>
         <w:t xml:space="preserve">Harvard Law School International Relations and Human Rights Data Compilation:  </w:t>
       </w:r>
-      <w:hyperlink r:id="rId23" w:history="1">
+      <w:hyperlink r:id="rId26" w:history="1">
         <w:r>
           <w:rPr>
             <w:rStyle w:val="Hyperlink"/>
@@ -1631,7 +1881,7 @@
         </w:rPr>
         <w:t>Human Rights Protection Scores:  </w:t>
       </w:r>
-      <w:hyperlink r:id="rId24" w:history="1">
+      <w:hyperlink r:id="rId27" w:history="1">
         <w:r>
           <w:rPr>
             <w:rStyle w:val="Hyperlink"/>
@@ -1665,7 +1915,7 @@
         </w:rPr>
         <w:t>The All Minorities at Risk (AMAR) Project: </w:t>
       </w:r>
-      <w:hyperlink r:id="rId25" w:tgtFrame="_blank" w:history="1">
+      <w:hyperlink r:id="rId28" w:tgtFrame="_blank" w:history="1">
         <w:r>
           <w:rPr>
             <w:rStyle w:val="Hyperlink"/>
@@ -1700,10 +1950,9 @@
           <w:sz w:val="24"/>
           <w:szCs w:val="24"/>
         </w:rPr>
-        <w:lastRenderedPageBreak/>
         <w:t>World Values Survey: </w:t>
       </w:r>
-      <w:hyperlink r:id="rId26" w:tgtFrame="_blank" w:history="1">
+      <w:hyperlink r:id="rId29" w:tgtFrame="_blank" w:history="1">
         <w:r>
           <w:rPr>
             <w:rStyle w:val="Hyperlink"/>
@@ -1771,7 +2020,7 @@
       </w:r>
     </w:p>
     <w:p>
-      <w:hyperlink r:id="rId27" w:history="1">
+      <w:hyperlink r:id="rId30" w:history="1">
         <w:r>
           <w:rPr>
             <w:rStyle w:val="Hyperlink"/>
@@ -1781,7 +2030,7 @@
       </w:hyperlink>
     </w:p>
     <w:p>
-      <w:hyperlink r:id="rId28" w:history="1">
+      <w:hyperlink r:id="rId31" w:history="1">
         <w:r>
           <w:rPr>
             <w:rStyle w:val="Hyperlink"/>
@@ -1791,7 +2040,7 @@
       </w:hyperlink>
     </w:p>
     <w:p>
-      <w:hyperlink r:id="rId29" w:history="1">
+      <w:hyperlink r:id="rId32" w:history="1">
         <w:r>
           <w:rPr>
             <w:rStyle w:val="Hyperlink"/>
@@ -1804,7 +2053,7 @@
       </w:r>
     </w:p>
     <w:p>
-      <w:hyperlink r:id="rId30" w:history="1">
+      <w:hyperlink r:id="rId33" w:history="1">
         <w:r>
           <w:rPr>
             <w:rStyle w:val="Hyperlink"/>
@@ -1824,7 +2073,7 @@
           <w:shd w:val="clear" w:color="auto" w:fill="FFFFFF"/>
         </w:rPr>
       </w:pPr>
-      <w:hyperlink r:id="rId31" w:history="1">
+      <w:hyperlink r:id="rId34" w:history="1">
         <w:r>
           <w:rPr>
             <w:rStyle w:val="Hyperlink"/>
@@ -1990,7 +2239,7 @@
         </w:rPr>
         <w:t xml:space="preserve">was one of the ASA Bi-Annual Data Exposition choices. These data are large and complex and can be applied to several problems: </w:t>
       </w:r>
-      <w:hyperlink r:id="rId32" w:history="1">
+      <w:hyperlink r:id="rId35" w:history="1">
         <w:r>
           <w:rPr>
             <w:rStyle w:val="Hyperlink"/>
@@ -2098,7 +2347,7 @@
         </w:rPr>
         <w:t xml:space="preserve">links to many other US and global data sets: </w:t>
       </w:r>
-      <w:hyperlink r:id="rId33" w:history="1">
+      <w:hyperlink r:id="rId36" w:history="1">
         <w:r>
           <w:rPr>
             <w:rStyle w:val="Hyperlink"/>
@@ -2660,7 +2909,6 @@
   <w:style w:type="character" w:default="1" w:styleId="DefaultParagraphFont">
     <w:name w:val="Default Paragraph Font"/>
     <w:uiPriority w:val="1"/>
-    <w:semiHidden/>
     <w:unhideWhenUsed/>
   </w:style>
   <w:style w:type="table" w:default="1" w:styleId="TableNormal">

</xml_diff>